<commit_message>
TFS 5421 - Delete logs; TFS 5420 - Reporting; TFS 5621 - Initial Reporting.
git-tfs-id: [https://tfs.omnicloud.local/tfs/cco%20program/]$/eCoaching_V2;C37153
</commit_message>
<xml_diff>
--- a/Runbook/Web/CCO_eCoaching_Admin_Runbook.docx
+++ b/Runbook/Web/CCO_eCoaching_Admin_Runbook.docx
@@ -250,37 +250,35 @@
               <w:rPr>
                 <w:b/>
               </w:rPr>
-              <w:t xml:space="preserve">TFS </w:t>
-            </w:r>
-            <w:r>
+              <w:t>TFS 5421 - Delete logs;</w:t>
+            </w:r>
+          </w:p>
+          <w:p>
+            <w:pPr>
+              <w:cnfStyle w:val="100000000000" w:firstRow="1" w:lastRow="0" w:firstColumn="0" w:lastColumn="0" w:oddVBand="0" w:evenVBand="0" w:oddHBand="0" w:evenHBand="0" w:firstRowFirstColumn="0" w:firstRowLastColumn="0" w:lastRowFirstColumn="0" w:lastRowLastColumn="0"/>
               <w:rPr>
                 <w:b/>
               </w:rPr>
-              <w:t>3841 (Parent 3027)</w:t>
-            </w:r>
+            </w:pPr>
             <w:r>
               <w:rPr>
                 <w:b/>
               </w:rPr>
-              <w:t xml:space="preserve"> </w:t>
-            </w:r>
-            <w:r>
+              <w:t>TFS 5420 - Reporting;</w:t>
+            </w:r>
+          </w:p>
+          <w:p>
+            <w:pPr>
+              <w:cnfStyle w:val="100000000000" w:firstRow="1" w:lastRow="0" w:firstColumn="0" w:lastColumn="0" w:oddVBand="0" w:evenVBand="0" w:oddHBand="0" w:evenHBand="0" w:firstRowFirstColumn="0" w:firstRowLastColumn="0" w:lastRowFirstColumn="0" w:lastRowLastColumn="0"/>
               <w:rPr>
                 <w:b/>
               </w:rPr>
-              <w:t>–</w:t>
-            </w:r>
+            </w:pPr>
             <w:r>
               <w:rPr>
                 <w:b/>
               </w:rPr>
-              <w:t xml:space="preserve"> </w:t>
-            </w:r>
-            <w:r>
-              <w:rPr>
-                <w:b/>
-              </w:rPr>
-              <w:t>Added Sr Mgr Dashboard</w:t>
+              <w:t>TFS 5621 - Initial Reporting.</w:t>
             </w:r>
           </w:p>
         </w:tc>
@@ -864,6 +862,81 @@
           </w:p>
         </w:tc>
       </w:tr>
+      <w:tr>
+        <w:tc>
+          <w:tcPr>
+            <w:tcW w:w="1188" w:type="dxa"/>
+          </w:tcPr>
+          <w:p>
+            <w:pPr>
+              <w:pStyle w:val="TableText"/>
+              <w:ind w:left="90"/>
+              <w:rPr>
+                <w:sz w:val="18"/>
+                <w:szCs w:val="18"/>
+              </w:rPr>
+            </w:pPr>
+            <w:r>
+              <w:rPr>
+                <w:sz w:val="18"/>
+                <w:szCs w:val="18"/>
+              </w:rPr>
+              <w:t>4/24/2017</w:t>
+            </w:r>
+          </w:p>
+        </w:tc>
+        <w:tc>
+          <w:tcPr>
+            <w:tcW w:w="6120" w:type="dxa"/>
+          </w:tcPr>
+          <w:p>
+            <w:pPr>
+              <w:spacing w:line="240" w:lineRule="exact"/>
+            </w:pPr>
+            <w:r>
+              <w:t>TFS 5421 - Delete logs;</w:t>
+            </w:r>
+          </w:p>
+          <w:p>
+            <w:pPr>
+              <w:spacing w:line="240" w:lineRule="exact"/>
+            </w:pPr>
+            <w:r>
+              <w:t>TFS 5420 - Reporting;</w:t>
+            </w:r>
+          </w:p>
+          <w:p>
+            <w:pPr>
+              <w:spacing w:line="240" w:lineRule="exact"/>
+            </w:pPr>
+            <w:r>
+              <w:t>TFS 5621 - Initial Reporting.</w:t>
+            </w:r>
+          </w:p>
+        </w:tc>
+        <w:tc>
+          <w:tcPr>
+            <w:tcW w:w="2268" w:type="dxa"/>
+          </w:tcPr>
+          <w:p>
+            <w:pPr>
+              <w:pStyle w:val="TableText"/>
+              <w:ind w:left="162"/>
+              <w:rPr>
+                <w:sz w:val="18"/>
+                <w:szCs w:val="18"/>
+              </w:rPr>
+            </w:pPr>
+            <w:r>
+              <w:rPr>
+                <w:sz w:val="18"/>
+                <w:szCs w:val="18"/>
+              </w:rPr>
+              <w:t>Lili Huang</w:t>
+            </w:r>
+          </w:p>
+        </w:tc>
+      </w:tr>
     </w:tbl>
     <w:p/>
     <w:p/>
@@ -1008,10 +1081,23 @@
               <w:t xml:space="preserve"> </w:t>
             </w:r>
             <w:r>
-              <w:t>3841 (Parent 3027)</w:t>
-            </w:r>
-            <w:r>
-              <w:t>.</w:t>
+              <w:t>TFS 5421 - Delete logs;</w:t>
+            </w:r>
+          </w:p>
+          <w:p>
+            <w:pPr>
+              <w:pStyle w:val="SOPBodyText"/>
+            </w:pPr>
+            <w:r>
+              <w:t>TFS 5420 - Reporting;</w:t>
+            </w:r>
+          </w:p>
+          <w:p>
+            <w:pPr>
+              <w:pStyle w:val="SOPBodyText"/>
+            </w:pPr>
+            <w:r>
+              <w:t>TFS 5621 - Initial Reporting.</w:t>
             </w:r>
           </w:p>
         </w:tc>
@@ -1312,45 +1398,55 @@
           <w:p>
             <w:pPr>
               <w:pStyle w:val="SOPBodyText"/>
+            </w:pPr>
+            <w:r>
+              <w:t xml:space="preserve">This process describes the steps taken to </w:t>
+            </w:r>
+            <w:r>
+              <w:t xml:space="preserve">implement </w:t>
+            </w:r>
+            <w:r>
+              <w:t>changes to</w:t>
+            </w:r>
+            <w:r>
+              <w:t xml:space="preserve"> </w:t>
+            </w:r>
+            <w:r>
+              <w:t>eCL Admin</w:t>
+            </w:r>
+            <w:r>
+              <w:t xml:space="preserve"> </w:t>
+            </w:r>
+            <w:r>
+              <w:t>Web Application</w:t>
+            </w:r>
+            <w:r>
+              <w:t xml:space="preserve"> in the production environment</w:t>
+            </w:r>
+            <w:r>
+              <w:t xml:space="preserve"> for </w:t>
+            </w:r>
+            <w:r>
+              <w:t>TFS 5421 - Delete logs;</w:t>
+            </w:r>
+          </w:p>
+          <w:p>
+            <w:pPr>
+              <w:pStyle w:val="SOPBodyText"/>
+            </w:pPr>
+            <w:r>
+              <w:t>TFS 5420 - Reporting;</w:t>
+            </w:r>
+          </w:p>
+          <w:p>
+            <w:pPr>
+              <w:pStyle w:val="SOPBodyText"/>
               <w:rPr>
                 <w:b/>
               </w:rPr>
             </w:pPr>
             <w:r>
-              <w:t xml:space="preserve">This process describes the steps taken to </w:t>
-            </w:r>
-            <w:r>
-              <w:t xml:space="preserve">implement </w:t>
-            </w:r>
-            <w:r>
-              <w:t>changes to</w:t>
-            </w:r>
-            <w:r>
-              <w:t xml:space="preserve"> </w:t>
-            </w:r>
-            <w:r>
-              <w:t>eCL Admin</w:t>
-            </w:r>
-            <w:r>
-              <w:t xml:space="preserve"> </w:t>
-            </w:r>
-            <w:r>
-              <w:t>Web Application</w:t>
-            </w:r>
-            <w:r>
-              <w:t xml:space="preserve"> in the production environment</w:t>
-            </w:r>
-            <w:r>
-              <w:t xml:space="preserve"> for </w:t>
-            </w:r>
-            <w:r>
-              <w:t xml:space="preserve">TFS </w:t>
-            </w:r>
-            <w:r>
-              <w:t>3841 (Parent 3027)</w:t>
-            </w:r>
-            <w:r>
-              <w:t>.</w:t>
+              <w:t>TFS 5621 - Initial Reporting.</w:t>
             </w:r>
           </w:p>
         </w:tc>
@@ -1581,10 +1677,14 @@
               <w:rPr>
                 <w:b/>
               </w:rPr>
-              <w:t>36154</w:t>
-            </w:r>
-            <w:bookmarkStart w:id="2" w:name="_GoBack"/>
-            <w:bookmarkEnd w:id="2"/>
+              <w:t>3715</w:t>
+            </w:r>
+            <w:r>
+              <w:rPr>
+                <w:b/>
+              </w:rPr>
+              <w:t>2</w:t>
+            </w:r>
             <w:r>
               <w:t>)</w:t>
             </w:r>
@@ -1612,6 +1712,7 @@
               <w:pStyle w:val="TextRowLeaders"/>
             </w:pPr>
             <w:r>
+              <w:lastRenderedPageBreak/>
               <w:t>Step 2:</w:t>
             </w:r>
           </w:p>
@@ -1772,7 +1873,6 @@
               <w:pStyle w:val="TextRowLeaders"/>
             </w:pPr>
             <w:r>
-              <w:lastRenderedPageBreak/>
               <w:t>Step 3:</w:t>
             </w:r>
           </w:p>
@@ -1842,64 +1942,24 @@
               <w:t>eCLAdmin</w:t>
             </w:r>
             <w:r>
-              <w:t xml:space="preserve"> except:</w:t>
+              <w:t>;</w:t>
             </w:r>
           </w:p>
           <w:p>
             <w:pPr>
               <w:pStyle w:val="SOPBodyText"/>
-              <w:numPr>
-                <w:ilvl w:val="0"/>
-                <w:numId w:val="22"/>
-              </w:numPr>
             </w:pPr>
             <w:r>
-              <w:t>web.config</w:t>
-            </w:r>
-          </w:p>
-          <w:p>
-            <w:pPr>
-              <w:rPr>
-                <w:sz w:val="22"/>
-                <w:szCs w:val="22"/>
-              </w:rPr>
-            </w:pPr>
-            <w:r>
-              <w:rPr>
-                <w:sz w:val="22"/>
-                <w:szCs w:val="22"/>
-              </w:rPr>
               <w:t>Unzip the file from Step 1 to folder D:\inetpub\wwwroot\</w:t>
             </w:r>
             <w:r>
-              <w:rPr>
-                <w:sz w:val="22"/>
-                <w:szCs w:val="22"/>
-              </w:rPr>
               <w:t>eCLAdmin</w:t>
             </w:r>
             <w:r>
-              <w:rPr>
-                <w:sz w:val="22"/>
-                <w:szCs w:val="22"/>
-              </w:rPr>
-              <w:t xml:space="preserve">, </w:t>
-            </w:r>
-            <w:r>
-              <w:rPr>
-                <w:b/>
-                <w:sz w:val="22"/>
-                <w:szCs w:val="22"/>
-              </w:rPr>
-              <w:t>do not overwrite web.config</w:t>
-            </w:r>
-            <w:r>
-              <w:rPr>
-                <w:sz w:val="22"/>
-                <w:szCs w:val="22"/>
-              </w:rPr>
               <w:t>.</w:t>
             </w:r>
+            <w:bookmarkStart w:id="2" w:name="_GoBack"/>
+            <w:bookmarkEnd w:id="2"/>
           </w:p>
         </w:tc>
       </w:tr>
@@ -4389,7 +4449,7 @@
         </mc:Choice>
         <mc:Fallback>
           <w:pict>
-            <v:line w14:anchorId="696D5356" id="Line 7" o:spid="_x0000_s1026" style="position:absolute;z-index:251656704;visibility:visible;mso-wrap-style:square;mso-width-percent:0;mso-height-percent:0;mso-wrap-distance-left:9pt;mso-wrap-distance-top:-3e-5mm;mso-wrap-distance-right:9pt;mso-wrap-distance-bottom:-3e-5mm;mso-position-horizontal:absolute;mso-position-horizontal-relative:text;mso-position-vertical:absolute;mso-position-vertical-relative:text;mso-width-percent:0;mso-height-percent:0;mso-width-relative:page;mso-height-relative:page" from="-2.25pt,12.9pt" to="465.75pt,12.9pt" o:gfxdata="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" strokecolor="#5b7d96" strokeweight="2.25pt"/>
+            <v:line w14:anchorId="75E4312B" id="Line 7" o:spid="_x0000_s1026" style="position:absolute;z-index:251656704;visibility:visible;mso-wrap-style:square;mso-width-percent:0;mso-height-percent:0;mso-wrap-distance-left:9pt;mso-wrap-distance-top:-3e-5mm;mso-wrap-distance-right:9pt;mso-wrap-distance-bottom:-3e-5mm;mso-position-horizontal:absolute;mso-position-horizontal-relative:text;mso-position-vertical:absolute;mso-position-vertical-relative:text;mso-width-percent:0;mso-height-percent:0;mso-width-relative:page;mso-height-relative:page" from="-2.25pt,12.9pt" to="465.75pt,12.9pt" o:gfxdata="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" strokecolor="#5b7d96" strokeweight="2.25pt"/>
           </w:pict>
         </mc:Fallback>
       </mc:AlternateContent>
@@ -9178,15 +9238,6 @@
 </file>
 
 <file path=customXml/item3.xml><?xml version="1.0" encoding="utf-8"?>
-<?mso-contentType ?>
-<FormTemplates xmlns="http://schemas.microsoft.com/sharepoint/v3/contenttype/forms">
-  <Display>DocumentLibraryForm</Display>
-  <Edit>DocumentLibraryForm</Edit>
-  <New>DocumentLibraryForm</New>
-</FormTemplates>
-</file>
-
-<file path=customXml/item4.xml><?xml version="1.0" encoding="utf-8"?>
 <ct:contentTypeSchema xmlns:ct="http://schemas.microsoft.com/office/2006/metadata/contentType" xmlns:ma="http://schemas.microsoft.com/office/2006/metadata/properties/metaAttributes" ct:_="" ma:_="" ma:contentTypeName="Document" ma:contentTypeID="0x01010030BD7732B7E9D546895B9CFEB89AE1DA" ma:contentTypeVersion="2" ma:contentTypeDescription="Create a new document." ma:contentTypeScope="" ma:versionID="4a52a66f97c8a8cc0b4275e183da2dbb">
   <xsd:schema xmlns:xsd="http://www.w3.org/2001/XMLSchema" xmlns:xs="http://www.w3.org/2001/XMLSchema" xmlns:p="http://schemas.microsoft.com/office/2006/metadata/properties" xmlns:ns2="http://schemas.microsoft.com/sharepoint/v3/fields" targetNamespace="http://schemas.microsoft.com/office/2006/metadata/properties" ma:root="true" ma:fieldsID="032493956d71b98ad7ed2527eb986e98" ns2:_="">
     <xsd:import namespace="http://schemas.microsoft.com/sharepoint/v3/fields"/>
@@ -9312,6 +9363,15 @@
 </ct:contentTypeSchema>
 </file>
 
+<file path=customXml/item4.xml><?xml version="1.0" encoding="utf-8"?>
+<?mso-contentType ?>
+<FormTemplates xmlns="http://schemas.microsoft.com/sharepoint/v3/contenttype/forms">
+  <Display>DocumentLibraryForm</Display>
+  <Edit>DocumentLibraryForm</Edit>
+  <New>DocumentLibraryForm</New>
+</FormTemplates>
+</file>
+
 <file path=customXml/item5.xml><?xml version="1.0" encoding="utf-8"?>
 <b:Sources xmlns:b="http://schemas.openxmlformats.org/officeDocument/2006/bibliography" xmlns="http://schemas.openxmlformats.org/officeDocument/2006/bibliography" SelectedStyle="\APA.XSL" StyleName="APA"/>
 </file>
@@ -9334,14 +9394,6 @@
 </file>
 
 <file path=customXml/itemProps3.xml><?xml version="1.0" encoding="utf-8"?>
-<ds:datastoreItem xmlns:ds="http://schemas.openxmlformats.org/officeDocument/2006/customXml" ds:itemID="{6E0243D2-C2E7-4C17-98A3-48E63A4A14E3}">
-  <ds:schemaRefs>
-    <ds:schemaRef ds:uri="http://schemas.microsoft.com/sharepoint/v3/contenttype/forms"/>
-  </ds:schemaRefs>
-</ds:datastoreItem>
-</file>
-
-<file path=customXml/itemProps4.xml><?xml version="1.0" encoding="utf-8"?>
 <ds:datastoreItem xmlns:ds="http://schemas.openxmlformats.org/officeDocument/2006/customXml" ds:itemID="{C20E51C4-559D-47CC-9854-22650DD0FC25}">
   <ds:schemaRefs>
     <ds:schemaRef ds:uri="http://schemas.microsoft.com/office/2006/metadata/contentType"/>
@@ -9359,8 +9411,16 @@
 </ds:datastoreItem>
 </file>
 
+<file path=customXml/itemProps4.xml><?xml version="1.0" encoding="utf-8"?>
+<ds:datastoreItem xmlns:ds="http://schemas.openxmlformats.org/officeDocument/2006/customXml" ds:itemID="{6E0243D2-C2E7-4C17-98A3-48E63A4A14E3}">
+  <ds:schemaRefs>
+    <ds:schemaRef ds:uri="http://schemas.microsoft.com/sharepoint/v3/contenttype/forms"/>
+  </ds:schemaRefs>
+</ds:datastoreItem>
+</file>
+
 <file path=customXml/itemProps5.xml><?xml version="1.0" encoding="utf-8"?>
-<ds:datastoreItem xmlns:ds="http://schemas.openxmlformats.org/officeDocument/2006/customXml" ds:itemID="{76027A18-8168-41A6-86A7-B563F3A504D8}">
+<ds:datastoreItem xmlns:ds="http://schemas.openxmlformats.org/officeDocument/2006/customXml" ds:itemID="{07EEB575-C87D-426F-964B-B17EC193146D}">
   <ds:schemaRefs>
     <ds:schemaRef ds:uri="http://schemas.openxmlformats.org/officeDocument/2006/bibliography"/>
   </ds:schemaRefs>

</xml_diff>

<commit_message>
TFS 5919 - Move the functionality of the current Access Control List to the Admin Tool
git-tfs-id: [https://tfs.omnicloud.local/tfs/cco%20program/]$/eCoaching_V2;C37264
</commit_message>
<xml_diff>
--- a/Runbook/Web/CCO_eCoaching_Admin_Runbook.docx
+++ b/Runbook/Web/CCO_eCoaching_Admin_Runbook.docx
@@ -172,12 +172,24 @@
       <w:pPr>
         <w:pStyle w:val="CoverPageTitles"/>
       </w:pPr>
-      <w:r>
-        <w:t>eCL Admin</w:t>
+      <w:proofErr w:type="spellStart"/>
+      <w:proofErr w:type="gramStart"/>
+      <w:r>
+        <w:t>eCL</w:t>
+      </w:r>
+      <w:proofErr w:type="spellEnd"/>
+      <w:proofErr w:type="gramEnd"/>
+      <w:r>
+        <w:t xml:space="preserve"> </w:t>
+      </w:r>
+      <w:proofErr w:type="spellStart"/>
+      <w:r>
+        <w:t>Admin</w:t>
       </w:r>
       <w:r>
         <w:t>Web</w:t>
       </w:r>
+      <w:proofErr w:type="spellEnd"/>
       <w:r>
         <w:t xml:space="preserve"> </w:t>
       </w:r>
@@ -250,35 +262,7 @@
               <w:rPr>
                 <w:b/>
               </w:rPr>
-              <w:t>TFS 5421 - Delete logs;</w:t>
-            </w:r>
-          </w:p>
-          <w:p>
-            <w:pPr>
-              <w:cnfStyle w:val="100000000000" w:firstRow="1" w:lastRow="0" w:firstColumn="0" w:lastColumn="0" w:oddVBand="0" w:evenVBand="0" w:oddHBand="0" w:evenHBand="0" w:firstRowFirstColumn="0" w:firstRowLastColumn="0" w:lastRowFirstColumn="0" w:lastRowLastColumn="0"/>
-              <w:rPr>
-                <w:b/>
-              </w:rPr>
-            </w:pPr>
-            <w:r>
-              <w:rPr>
-                <w:b/>
-              </w:rPr>
-              <w:t>TFS 5420 - Reporting;</w:t>
-            </w:r>
-          </w:p>
-          <w:p>
-            <w:pPr>
-              <w:cnfStyle w:val="100000000000" w:firstRow="1" w:lastRow="0" w:firstColumn="0" w:lastColumn="0" w:oddVBand="0" w:evenVBand="0" w:oddHBand="0" w:evenHBand="0" w:firstRowFirstColumn="0" w:firstRowLastColumn="0" w:lastRowFirstColumn="0" w:lastRowLastColumn="0"/>
-              <w:rPr>
-                <w:b/>
-              </w:rPr>
-            </w:pPr>
-            <w:r>
-              <w:rPr>
-                <w:b/>
-              </w:rPr>
-              <w:t>TFS 5621 - Initial Reporting.</w:t>
+              <w:t>TFS 5919 – Move the current functionality of the current Access Control List to the Admin Tool</w:t>
             </w:r>
           </w:p>
         </w:tc>
@@ -764,9 +748,11 @@
             <w:r>
               <w:t xml:space="preserve">TFS 2527 - </w:t>
             </w:r>
+            <w:proofErr w:type="spellStart"/>
             <w:r>
               <w:t>eCL</w:t>
             </w:r>
+            <w:proofErr w:type="spellEnd"/>
             <w:r>
               <w:t xml:space="preserve"> Admin Tool.</w:t>
             </w:r>
@@ -911,6 +897,65 @@
             </w:pPr>
             <w:r>
               <w:t>TFS 5621 - Initial Reporting.</w:t>
+            </w:r>
+          </w:p>
+        </w:tc>
+        <w:tc>
+          <w:tcPr>
+            <w:tcW w:w="2268" w:type="dxa"/>
+          </w:tcPr>
+          <w:p>
+            <w:pPr>
+              <w:pStyle w:val="TableText"/>
+              <w:ind w:left="162"/>
+              <w:rPr>
+                <w:sz w:val="18"/>
+                <w:szCs w:val="18"/>
+              </w:rPr>
+            </w:pPr>
+            <w:r>
+              <w:rPr>
+                <w:sz w:val="18"/>
+                <w:szCs w:val="18"/>
+              </w:rPr>
+              <w:t>Lili Huang</w:t>
+            </w:r>
+          </w:p>
+        </w:tc>
+      </w:tr>
+      <w:tr>
+        <w:tc>
+          <w:tcPr>
+            <w:tcW w:w="1188" w:type="dxa"/>
+          </w:tcPr>
+          <w:p>
+            <w:pPr>
+              <w:pStyle w:val="TableText"/>
+              <w:ind w:left="90"/>
+              <w:rPr>
+                <w:sz w:val="18"/>
+                <w:szCs w:val="18"/>
+              </w:rPr>
+            </w:pPr>
+            <w:r>
+              <w:rPr>
+                <w:sz w:val="18"/>
+                <w:szCs w:val="18"/>
+              </w:rPr>
+              <w:t>05/01/2017</w:t>
+            </w:r>
+          </w:p>
+        </w:tc>
+        <w:tc>
+          <w:tcPr>
+            <w:tcW w:w="6120" w:type="dxa"/>
+          </w:tcPr>
+          <w:p>
+            <w:pPr>
+              <w:spacing w:line="240" w:lineRule="exact"/>
+            </w:pPr>
+            <w:r>
+              <w:t>TFS 5919 – Move the functionality of the current Access Control List to the Admin Tool</w:t>
             </w:r>
           </w:p>
         </w:tc>
@@ -1056,9 +1101,11 @@
             <w:r>
               <w:t xml:space="preserve">changes for </w:t>
             </w:r>
+            <w:proofErr w:type="spellStart"/>
             <w:r>
               <w:t>eCL</w:t>
             </w:r>
+            <w:proofErr w:type="spellEnd"/>
             <w:r>
               <w:t xml:space="preserve"> </w:t>
             </w:r>
@@ -1080,24 +1127,16 @@
             <w:r>
               <w:t xml:space="preserve"> </w:t>
             </w:r>
-            <w:r>
-              <w:t>TFS 5421 - Delete logs;</w:t>
-            </w:r>
-          </w:p>
-          <w:p>
-            <w:pPr>
-              <w:pStyle w:val="SOPBodyText"/>
-            </w:pPr>
-            <w:r>
-              <w:t>TFS 5420 - Reporting;</w:t>
-            </w:r>
-          </w:p>
-          <w:p>
-            <w:pPr>
-              <w:pStyle w:val="SOPBodyText"/>
-            </w:pPr>
-            <w:r>
-              <w:t>TFS 5621 - Initial Reporting.</w:t>
+            <w:proofErr w:type="spellStart"/>
+            <w:r>
+              <w:t>TFS</w:t>
+            </w:r>
+            <w:proofErr w:type="spellEnd"/>
+            <w:r>
+              <w:t xml:space="preserve"> 5919 – Move the functionality of the current Access Control List to the Admin Tool</w:t>
+            </w:r>
+            <w:r>
+              <w:t>.</w:t>
             </w:r>
           </w:p>
         </w:tc>
@@ -1199,13 +1238,33 @@
               <w:pStyle w:val="SOPBodyText"/>
             </w:pPr>
             <w:r>
-              <w:t xml:space="preserve">PROD SERVER: </w:t>
+              <w:t xml:space="preserve">PROD </w:t>
+            </w:r>
+            <w:r>
+              <w:t>Web Server</w:t>
+            </w:r>
+            <w:r>
+              <w:t xml:space="preserve">: </w:t>
             </w:r>
             <w:r>
               <w:t>f3420-mwbp11</w:t>
             </w:r>
             <w:r>
               <w:t>.vangent.local</w:t>
+            </w:r>
+          </w:p>
+          <w:p>
+            <w:pPr>
+              <w:pStyle w:val="SOPBodyText"/>
+            </w:pPr>
+            <w:r>
+              <w:t xml:space="preserve">PROD DB Server: </w:t>
+            </w:r>
+            <w:r>
+              <w:t xml:space="preserve"> </w:t>
+            </w:r>
+            <w:r>
+              <w:t>VDENSSDBP07\SCORP01,1436</w:t>
             </w:r>
           </w:p>
         </w:tc>
@@ -1411,8 +1470,13 @@
             <w:r>
               <w:t xml:space="preserve"> </w:t>
             </w:r>
-            <w:r>
-              <w:t>eCL Admin</w:t>
+            <w:proofErr w:type="spellStart"/>
+            <w:r>
+              <w:t>eCL</w:t>
+            </w:r>
+            <w:proofErr w:type="spellEnd"/>
+            <w:r>
+              <w:t xml:space="preserve"> Admin</w:t>
             </w:r>
             <w:r>
               <w:t xml:space="preserve"> </w:t>
@@ -1427,26 +1491,10 @@
               <w:t xml:space="preserve"> for </w:t>
             </w:r>
             <w:r>
-              <w:t>TFS 5421 - Delete logs;</w:t>
-            </w:r>
-          </w:p>
-          <w:p>
-            <w:pPr>
-              <w:pStyle w:val="SOPBodyText"/>
-            </w:pPr>
-            <w:r>
-              <w:t>TFS 5420 - Reporting;</w:t>
-            </w:r>
-          </w:p>
-          <w:p>
-            <w:pPr>
-              <w:pStyle w:val="SOPBodyText"/>
-              <w:rPr>
-                <w:b/>
-              </w:rPr>
-            </w:pPr>
-            <w:r>
-              <w:t>TFS 5621 - Initial Reporting.</w:t>
+              <w:t xml:space="preserve">TFS </w:t>
+            </w:r>
+            <w:r>
+              <w:t>5919.</w:t>
             </w:r>
           </w:p>
         </w:tc>
@@ -1515,11 +1563,140 @@
               <w:t>:</w:t>
             </w:r>
           </w:p>
+          <w:p>
+            <w:pPr>
+              <w:pStyle w:val="TextRowLeaders"/>
+            </w:pPr>
+          </w:p>
         </w:tc>
         <w:tc>
           <w:tcPr>
             <w:tcW w:w="7312" w:type="dxa"/>
           </w:tcPr>
+          <w:p>
+            <w:pPr>
+              <w:pStyle w:val="SOPBodyText"/>
+            </w:pPr>
+            <w:r>
+              <w:t>In TFS:</w:t>
+            </w:r>
+          </w:p>
+          <w:p>
+            <w:pPr>
+              <w:pStyle w:val="SOPBodyText"/>
+              <w:numPr>
+                <w:ilvl w:val="0"/>
+                <w:numId w:val="31"/>
+              </w:numPr>
+            </w:pPr>
+            <w:r>
+              <w:t>&lt;</w:t>
+            </w:r>
+            <w:r>
+              <w:t>eCoaching_V2</w:t>
+            </w:r>
+            <w:r>
+              <w:t>\Code\DB\Stored Procedures\</w:t>
+            </w:r>
+            <w:proofErr w:type="spellStart"/>
+            <w:r>
+              <w:t>sp</w:t>
+            </w:r>
+            <w:r>
+              <w:t>_HistoricalDashboardAclInsert.</w:t>
+            </w:r>
+            <w:r>
+              <w:t>sql</w:t>
+            </w:r>
+            <w:proofErr w:type="spellEnd"/>
+            <w:r>
+              <w:t xml:space="preserve">&gt; </w:t>
+            </w:r>
+            <w:r>
+              <w:t xml:space="preserve">– </w:t>
+            </w:r>
+            <w:proofErr w:type="spellStart"/>
+            <w:r>
+              <w:rPr>
+                <w:b/>
+              </w:rPr>
+              <w:t>Changeset</w:t>
+            </w:r>
+            <w:proofErr w:type="spellEnd"/>
+            <w:r>
+              <w:rPr>
+                <w:b/>
+              </w:rPr>
+              <w:t xml:space="preserve"> </w:t>
+            </w:r>
+            <w:r>
+              <w:rPr>
+                <w:b/>
+              </w:rPr>
+              <w:t>37</w:t>
+            </w:r>
+            <w:r>
+              <w:rPr>
+                <w:b/>
+              </w:rPr>
+              <w:t>25</w:t>
+            </w:r>
+            <w:r>
+              <w:rPr>
+                <w:b/>
+              </w:rPr>
+              <w:t>8</w:t>
+            </w:r>
+          </w:p>
+          <w:p>
+            <w:pPr>
+              <w:pStyle w:val="SOPBodyText"/>
+              <w:numPr>
+                <w:ilvl w:val="0"/>
+                <w:numId w:val="31"/>
+              </w:numPr>
+              <w:rPr>
+                <w:b/>
+              </w:rPr>
+            </w:pPr>
+            <w:r>
+              <w:rPr>
+                <w:b/>
+              </w:rPr>
+              <w:t>&lt;</w:t>
+            </w:r>
+            <w:r>
+              <w:t xml:space="preserve">eCoaching_V2\UI Code\eCLAdmin_publish.zip&gt; - </w:t>
+            </w:r>
+            <w:proofErr w:type="spellStart"/>
+            <w:r>
+              <w:rPr>
+                <w:b/>
+              </w:rPr>
+              <w:t>Changeset</w:t>
+            </w:r>
+            <w:proofErr w:type="spellEnd"/>
+            <w:r>
+              <w:rPr>
+                <w:b/>
+              </w:rPr>
+              <w:t xml:space="preserve"> </w:t>
+            </w:r>
+            <w:r>
+              <w:rPr>
+                <w:b/>
+              </w:rPr>
+              <w:t>3</w:t>
+            </w:r>
+            <w:bookmarkStart w:id="2" w:name="_GoBack"/>
+            <w:bookmarkEnd w:id="2"/>
+            <w:r>
+              <w:rPr>
+                <w:b/>
+              </w:rPr>
+              <w:t>7263</w:t>
+            </w:r>
+          </w:p>
           <w:p>
             <w:pPr>
               <w:pStyle w:val="SOPBodyText"/>
@@ -1645,211 +1822,21 @@
               <w:pStyle w:val="SOPBodyText"/>
             </w:pPr>
             <w:r>
-              <w:t xml:space="preserve">Get the following file from </w:t>
-            </w:r>
-            <w:r>
-              <w:t>TFS</w:t>
-            </w:r>
-            <w:r>
-              <w:t xml:space="preserve"> :</w:t>
+              <w:t>Using SQL Server Management Studio or another query tool, connect to the appropriate environment database and run the following SQL scripts from TFS, noting the current version of the file to use from the referenced documents above. Run them in the order listed here.</w:t>
             </w:r>
           </w:p>
           <w:p>
-            <w:pPr>
-              <w:pStyle w:val="SOPBodyText"/>
-            </w:pPr>
-            <w:r>
-              <w:t>$/eCoaching_V2/UI Code</w:t>
-            </w:r>
-            <w:r>
-              <w:t>/</w:t>
-            </w:r>
-            <w:r>
-              <w:t>eCLAdmin</w:t>
-            </w:r>
-            <w:r>
-              <w:t>_publish</w:t>
-            </w:r>
-            <w:r>
-              <w:t>.zip (</w:t>
-            </w:r>
-            <w:r>
-              <w:rPr>
-                <w:b/>
-              </w:rPr>
-              <w:t>3715</w:t>
-            </w:r>
-            <w:r>
-              <w:rPr>
-                <w:b/>
-              </w:rPr>
-              <w:t>2</w:t>
-            </w:r>
-            <w:r>
-              <w:t>)</w:t>
-            </w:r>
-          </w:p>
-          <w:p/>
-        </w:tc>
-      </w:tr>
-      <w:tr>
-        <w:trPr>
-          <w:cantSplit/>
-          <w:trHeight w:val="220"/>
-        </w:trPr>
-        <w:tc>
-          <w:tcPr>
-            <w:tcW w:w="2066" w:type="dxa"/>
-            <w:tcBorders>
-              <w:top w:val="single" w:sz="4" w:space="0" w:color="auto"/>
-              <w:left w:val="single" w:sz="4" w:space="0" w:color="auto"/>
-              <w:bottom w:val="single" w:sz="4" w:space="0" w:color="auto"/>
-              <w:right w:val="single" w:sz="4" w:space="0" w:color="auto"/>
-            </w:tcBorders>
-          </w:tcPr>
-          <w:p>
-            <w:pPr>
-              <w:pStyle w:val="TextRowLeaders"/>
-            </w:pPr>
-            <w:r>
-              <w:lastRenderedPageBreak/>
-              <w:t>Step 2:</w:t>
-            </w:r>
-          </w:p>
-        </w:tc>
-        <w:tc>
-          <w:tcPr>
-            <w:tcW w:w="7312" w:type="dxa"/>
-            <w:tcBorders>
-              <w:top w:val="single" w:sz="4" w:space="0" w:color="auto"/>
-              <w:left w:val="single" w:sz="4" w:space="0" w:color="auto"/>
-              <w:bottom w:val="single" w:sz="4" w:space="0" w:color="auto"/>
-              <w:right w:val="single" w:sz="4" w:space="0" w:color="auto"/>
-            </w:tcBorders>
-          </w:tcPr>
-          <w:p>
-            <w:pPr>
-              <w:pStyle w:val="SOPBodyText"/>
-              <w:rPr>
-                <w:b/>
-                <w:color w:val="00B050"/>
-              </w:rPr>
-            </w:pPr>
-            <w:r>
-              <w:rPr>
-                <w:b/>
-                <w:color w:val="00B050"/>
-              </w:rPr>
-              <w:t xml:space="preserve">For </w:t>
-            </w:r>
-            <w:r>
-              <w:rPr>
-                <w:b/>
-                <w:color w:val="00B050"/>
-              </w:rPr>
-              <w:t>Production</w:t>
-            </w:r>
-            <w:r>
-              <w:rPr>
-                <w:b/>
-                <w:color w:val="00B050"/>
-              </w:rPr>
-              <w:t xml:space="preserve"> implementation only:</w:t>
-            </w:r>
-          </w:p>
-          <w:p>
-            <w:pPr>
-              <w:pStyle w:val="SOPBodyText"/>
-            </w:pPr>
-            <w:r>
-              <w:t>RDC to Production server: f3420-mwbp11.vangent.local;</w:t>
-            </w:r>
-          </w:p>
-          <w:p>
-            <w:pPr>
-              <w:pStyle w:val="SOPBodyText"/>
-            </w:pPr>
-            <w:r>
-              <w:t>Go to the IIS application server and filter access to prevent any user access except for the tester’s IP address;</w:t>
-            </w:r>
-          </w:p>
-          <w:p>
-            <w:pPr>
-              <w:rPr>
-                <w:b/>
-                <w:sz w:val="22"/>
-                <w:szCs w:val="22"/>
-                <w:u w:val="single"/>
-              </w:rPr>
-            </w:pPr>
-            <w:r>
-              <w:rPr>
-                <w:i/>
-                <w:sz w:val="22"/>
-                <w:szCs w:val="22"/>
-              </w:rPr>
-              <w:t>See Appendix on</w:t>
-            </w:r>
-            <w:r>
-              <w:rPr>
-                <w:i/>
-              </w:rPr>
-              <w:t xml:space="preserve">  </w:t>
-            </w:r>
-            <w:r>
-              <w:rPr>
-                <w:i/>
-              </w:rPr>
-              <w:t>“</w:t>
-            </w:r>
-            <w:r>
-              <w:rPr>
-                <w:i/>
-                <w:sz w:val="22"/>
-                <w:szCs w:val="22"/>
-              </w:rPr>
-              <w:t xml:space="preserve">How to add IP </w:t>
-            </w:r>
-            <w:r>
-              <w:rPr>
-                <w:i/>
-                <w:sz w:val="22"/>
-                <w:szCs w:val="22"/>
-              </w:rPr>
-              <w:t>restrictions to deny access to eCL</w:t>
-            </w:r>
-            <w:r>
-              <w:rPr>
-                <w:i/>
-                <w:sz w:val="22"/>
-                <w:szCs w:val="22"/>
-              </w:rPr>
-              <w:t xml:space="preserve"> </w:t>
-            </w:r>
-            <w:r>
-              <w:rPr>
-                <w:i/>
-                <w:sz w:val="22"/>
-                <w:szCs w:val="22"/>
-              </w:rPr>
-              <w:t xml:space="preserve">Admin </w:t>
-            </w:r>
-            <w:r>
-              <w:rPr>
-                <w:i/>
-                <w:sz w:val="22"/>
-                <w:szCs w:val="22"/>
-              </w:rPr>
-              <w:t>site</w:t>
-            </w:r>
-            <w:r>
-              <w:rPr>
-                <w:i/>
-                <w:sz w:val="22"/>
-                <w:szCs w:val="22"/>
-              </w:rPr>
-              <w:t>”</w:t>
-            </w:r>
+            <w:proofErr w:type="spellStart"/>
+            <w:r>
+              <w:t>sp</w:t>
+            </w:r>
+            <w:r>
+              <w:t>_HistoricalDashboardAclInsert.</w:t>
+            </w:r>
+            <w:r>
+              <w:t>sql</w:t>
+            </w:r>
+            <w:proofErr w:type="spellEnd"/>
           </w:p>
         </w:tc>
       </w:tr>
@@ -1873,7 +1860,8 @@
               <w:pStyle w:val="TextRowLeaders"/>
             </w:pPr>
             <w:r>
-              <w:t>Step 3:</w:t>
+              <w:lastRenderedPageBreak/>
+              <w:t>Step 2:</w:t>
             </w:r>
           </w:p>
         </w:tc>
@@ -1922,13 +1910,7 @@
               <w:pStyle w:val="SOPBodyText"/>
             </w:pPr>
             <w:r>
-              <w:t>Backup folder D:\inetpub\wwwroot\</w:t>
-            </w:r>
-            <w:r>
-              <w:t>eCLAdmin</w:t>
-            </w:r>
-            <w:r>
-              <w:t>;</w:t>
+              <w:t>RDC to Production server: f3420-mwbp11.vangent.local;</w:t>
             </w:r>
           </w:p>
           <w:p>
@@ -1936,13 +1918,153 @@
               <w:pStyle w:val="SOPBodyText"/>
             </w:pPr>
             <w:r>
-              <w:t>Delete all files under D:\inetpub\wwwroot\</w:t>
-            </w:r>
-            <w:r>
-              <w:t>eCLAdmin</w:t>
-            </w:r>
-            <w:r>
-              <w:t>;</w:t>
+              <w:t>Go to the IIS application server and filter access to prevent any user access except for the tester’s IP address;</w:t>
+            </w:r>
+          </w:p>
+          <w:p>
+            <w:pPr>
+              <w:rPr>
+                <w:b/>
+                <w:sz w:val="22"/>
+                <w:szCs w:val="22"/>
+                <w:u w:val="single"/>
+              </w:rPr>
+            </w:pPr>
+            <w:r>
+              <w:rPr>
+                <w:i/>
+                <w:sz w:val="22"/>
+                <w:szCs w:val="22"/>
+              </w:rPr>
+              <w:t>See Appendix on</w:t>
+            </w:r>
+            <w:r>
+              <w:rPr>
+                <w:i/>
+              </w:rPr>
+              <w:t xml:space="preserve">  </w:t>
+            </w:r>
+            <w:r>
+              <w:rPr>
+                <w:i/>
+              </w:rPr>
+              <w:t>“</w:t>
+            </w:r>
+            <w:r>
+              <w:rPr>
+                <w:i/>
+                <w:sz w:val="22"/>
+                <w:szCs w:val="22"/>
+              </w:rPr>
+              <w:t xml:space="preserve">How to add IP </w:t>
+            </w:r>
+            <w:r>
+              <w:rPr>
+                <w:i/>
+                <w:sz w:val="22"/>
+                <w:szCs w:val="22"/>
+              </w:rPr>
+              <w:t xml:space="preserve">restrictions to deny access to </w:t>
+            </w:r>
+            <w:proofErr w:type="spellStart"/>
+            <w:r>
+              <w:rPr>
+                <w:i/>
+                <w:sz w:val="22"/>
+                <w:szCs w:val="22"/>
+              </w:rPr>
+              <w:t>eCL</w:t>
+            </w:r>
+            <w:proofErr w:type="spellEnd"/>
+            <w:r>
+              <w:rPr>
+                <w:i/>
+                <w:sz w:val="22"/>
+                <w:szCs w:val="22"/>
+              </w:rPr>
+              <w:t xml:space="preserve"> Admin </w:t>
+            </w:r>
+            <w:r>
+              <w:rPr>
+                <w:i/>
+                <w:sz w:val="22"/>
+                <w:szCs w:val="22"/>
+              </w:rPr>
+              <w:t>site</w:t>
+            </w:r>
+            <w:r>
+              <w:rPr>
+                <w:i/>
+                <w:sz w:val="22"/>
+                <w:szCs w:val="22"/>
+              </w:rPr>
+              <w:t>”</w:t>
+            </w:r>
+          </w:p>
+        </w:tc>
+      </w:tr>
+      <w:tr>
+        <w:trPr>
+          <w:cantSplit/>
+          <w:trHeight w:val="220"/>
+        </w:trPr>
+        <w:tc>
+          <w:tcPr>
+            <w:tcW w:w="2066" w:type="dxa"/>
+            <w:tcBorders>
+              <w:top w:val="single" w:sz="4" w:space="0" w:color="auto"/>
+              <w:left w:val="single" w:sz="4" w:space="0" w:color="auto"/>
+              <w:bottom w:val="single" w:sz="4" w:space="0" w:color="auto"/>
+              <w:right w:val="single" w:sz="4" w:space="0" w:color="auto"/>
+            </w:tcBorders>
+          </w:tcPr>
+          <w:p>
+            <w:pPr>
+              <w:pStyle w:val="TextRowLeaders"/>
+            </w:pPr>
+            <w:r>
+              <w:t>Step 3:</w:t>
+            </w:r>
+          </w:p>
+        </w:tc>
+        <w:tc>
+          <w:tcPr>
+            <w:tcW w:w="7312" w:type="dxa"/>
+            <w:tcBorders>
+              <w:top w:val="single" w:sz="4" w:space="0" w:color="auto"/>
+              <w:left w:val="single" w:sz="4" w:space="0" w:color="auto"/>
+              <w:bottom w:val="single" w:sz="4" w:space="0" w:color="auto"/>
+              <w:right w:val="single" w:sz="4" w:space="0" w:color="auto"/>
+            </w:tcBorders>
+          </w:tcPr>
+          <w:p>
+            <w:pPr>
+              <w:pStyle w:val="SOPBodyText"/>
+              <w:rPr>
+                <w:b/>
+                <w:color w:val="00B050"/>
+              </w:rPr>
+            </w:pPr>
+            <w:r>
+              <w:rPr>
+                <w:b/>
+                <w:color w:val="00B050"/>
+              </w:rPr>
+              <w:t xml:space="preserve">For </w:t>
+            </w:r>
+            <w:r>
+              <w:rPr>
+                <w:b/>
+                <w:color w:val="00B050"/>
+              </w:rPr>
+              <w:t>Production</w:t>
+            </w:r>
+            <w:r>
+              <w:rPr>
+                <w:b/>
+                <w:color w:val="00B050"/>
+              </w:rPr>
+              <w:t xml:space="preserve"> implementation only:</w:t>
             </w:r>
           </w:p>
           <w:p>
@@ -1950,16 +2072,81 @@
               <w:pStyle w:val="SOPBodyText"/>
             </w:pPr>
             <w:r>
-              <w:t>Unzip the file from Step 1 to folder D:\inetpub\wwwroot\</w:t>
-            </w:r>
-            <w:r>
-              <w:t>eCLAdmin</w:t>
-            </w:r>
-            <w:r>
-              <w:t>.</w:t>
-            </w:r>
-            <w:bookmarkStart w:id="2" w:name="_GoBack"/>
-            <w:bookmarkEnd w:id="2"/>
+              <w:t>Backup folder D:\inetpub\wwwroot\eCLAdmin;</w:t>
+            </w:r>
+          </w:p>
+          <w:p>
+            <w:pPr>
+              <w:pStyle w:val="SOPBodyText"/>
+            </w:pPr>
+            <w:r>
+              <w:t>Delete all files under D:\inetpub\wwwroot\eCLAdmin;</w:t>
+            </w:r>
+          </w:p>
+          <w:p>
+            <w:pPr>
+              <w:pStyle w:val="SOPBodyText"/>
+            </w:pPr>
+            <w:r>
+              <w:t xml:space="preserve">Unzip </w:t>
+            </w:r>
+            <w:r>
+              <w:rPr>
+                <w:b/>
+              </w:rPr>
+              <w:t>eCLAdmin_publish.zip</w:t>
+            </w:r>
+            <w:r>
+              <w:t xml:space="preserve"> </w:t>
+            </w:r>
+            <w:r>
+              <w:t>to folder D:\inetpub\wwwroot\</w:t>
+            </w:r>
+            <w:r>
+              <w:t>eCLAdmin.</w:t>
+            </w:r>
+          </w:p>
+        </w:tc>
+      </w:tr>
+      <w:tr>
+        <w:trPr>
+          <w:cantSplit/>
+          <w:trHeight w:val="220"/>
+        </w:trPr>
+        <w:tc>
+          <w:tcPr>
+            <w:tcW w:w="2066" w:type="dxa"/>
+            <w:tcBorders>
+              <w:top w:val="single" w:sz="4" w:space="0" w:color="auto"/>
+              <w:left w:val="single" w:sz="4" w:space="0" w:color="auto"/>
+              <w:bottom w:val="single" w:sz="4" w:space="0" w:color="auto"/>
+              <w:right w:val="single" w:sz="4" w:space="0" w:color="auto"/>
+            </w:tcBorders>
+          </w:tcPr>
+          <w:p>
+            <w:pPr>
+              <w:pStyle w:val="TextRowLeaders"/>
+            </w:pPr>
+          </w:p>
+        </w:tc>
+        <w:tc>
+          <w:tcPr>
+            <w:tcW w:w="7312" w:type="dxa"/>
+            <w:tcBorders>
+              <w:top w:val="single" w:sz="4" w:space="0" w:color="auto"/>
+              <w:left w:val="single" w:sz="4" w:space="0" w:color="auto"/>
+              <w:bottom w:val="single" w:sz="4" w:space="0" w:color="auto"/>
+              <w:right w:val="single" w:sz="4" w:space="0" w:color="auto"/>
+            </w:tcBorders>
+          </w:tcPr>
+          <w:p>
+            <w:pPr>
+              <w:pStyle w:val="SOPBodyText"/>
+              <w:rPr>
+                <w:b/>
+                <w:color w:val="00B050"/>
+              </w:rPr>
+            </w:pPr>
           </w:p>
         </w:tc>
       </w:tr>
@@ -2577,6 +2764,8 @@
         </w:rPr>
         <w:t xml:space="preserve">to deny access to </w:t>
       </w:r>
+      <w:proofErr w:type="spellStart"/>
+      <w:proofErr w:type="gramStart"/>
       <w:r>
         <w:rPr>
           <w:b/>
@@ -2584,7 +2773,18 @@
           <w:szCs w:val="22"/>
           <w:u w:val="single"/>
         </w:rPr>
-        <w:t>eCL Admin</w:t>
+        <w:t>eCL</w:t>
+      </w:r>
+      <w:proofErr w:type="spellEnd"/>
+      <w:proofErr w:type="gramEnd"/>
+      <w:r>
+        <w:rPr>
+          <w:b/>
+          <w:sz w:val="22"/>
+          <w:szCs w:val="22"/>
+          <w:u w:val="single"/>
+        </w:rPr>
+        <w:t xml:space="preserve"> Admin</w:t>
       </w:r>
       <w:r>
         <w:rPr>
@@ -2741,12 +2941,14 @@
       <w:r>
         <w:t xml:space="preserve">, </w:t>
       </w:r>
+      <w:proofErr w:type="spellStart"/>
       <w:r>
         <w:rPr>
           <w:b/>
         </w:rPr>
         <w:t>eCLAdmin</w:t>
       </w:r>
+      <w:proofErr w:type="spellEnd"/>
       <w:r>
         <w:t>.</w:t>
       </w:r>
@@ -3659,13 +3861,23 @@
         <w:szCs w:val="18"/>
       </w:rPr>
     </w:pPr>
+    <w:proofErr w:type="spellStart"/>
     <w:r>
       <w:rPr>
         <w:b/>
         <w:sz w:val="18"/>
         <w:szCs w:val="18"/>
       </w:rPr>
-      <w:t xml:space="preserve">Vangent, Inc. - Confidential </w:t>
+      <w:t>Vangent</w:t>
+    </w:r>
+    <w:proofErr w:type="spellEnd"/>
+    <w:r>
+      <w:rPr>
+        <w:b/>
+        <w:sz w:val="18"/>
+        <w:szCs w:val="18"/>
+      </w:rPr>
+      <w:t xml:space="preserve">, Inc. - Confidential </w:t>
     </w:r>
     <w:r>
       <w:rPr>
@@ -4449,7 +4661,7 @@
         </mc:Choice>
         <mc:Fallback>
           <w:pict>
-            <v:line w14:anchorId="75E4312B" id="Line 7" o:spid="_x0000_s1026" style="position:absolute;z-index:251656704;visibility:visible;mso-wrap-style:square;mso-width-percent:0;mso-height-percent:0;mso-wrap-distance-left:9pt;mso-wrap-distance-top:-3e-5mm;mso-wrap-distance-right:9pt;mso-wrap-distance-bottom:-3e-5mm;mso-position-horizontal:absolute;mso-position-horizontal-relative:text;mso-position-vertical:absolute;mso-position-vertical-relative:text;mso-width-percent:0;mso-height-percent:0;mso-width-relative:page;mso-height-relative:page" from="-2.25pt,12.9pt" to="465.75pt,12.9pt" o:gfxdata="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" strokecolor="#5b7d96" strokeweight="2.25pt"/>
+            <v:line w14:anchorId="00E222F8" id="Line 7" o:spid="_x0000_s1026" style="position:absolute;z-index:251656704;visibility:visible;mso-wrap-style:square;mso-width-percent:0;mso-height-percent:0;mso-wrap-distance-left:9pt;mso-wrap-distance-top:-3e-5mm;mso-wrap-distance-right:9pt;mso-wrap-distance-bottom:-3e-5mm;mso-position-horizontal:absolute;mso-position-horizontal-relative:text;mso-position-vertical:absolute;mso-position-vertical-relative:text;mso-width-percent:0;mso-height-percent:0;mso-width-relative:page;mso-height-relative:page" from="-2.25pt,12.9pt" to="465.75pt,12.9pt" o:gfxdata="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" strokecolor="#5b7d96" strokeweight="2.25pt"/>
           </w:pict>
         </mc:Fallback>
       </mc:AlternateContent>
@@ -7567,6 +7779,119 @@
     <w:nsid w:val="7B372F32"/>
     <w:multiLevelType w:val="hybridMultilevel"/>
     <w:tmpl w:val="BE86A624"/>
+    <w:lvl w:ilvl="0" w:tplc="04090001">
+      <w:start w:val="1"/>
+      <w:numFmt w:val="bullet"/>
+      <w:lvlText w:val=""/>
+      <w:lvlJc w:val="left"/>
+      <w:pPr>
+        <w:ind w:left="720" w:hanging="360"/>
+      </w:pPr>
+      <w:rPr>
+        <w:rFonts w:ascii="Symbol" w:hAnsi="Symbol" w:hint="default"/>
+      </w:rPr>
+    </w:lvl>
+    <w:lvl w:ilvl="1" w:tplc="04090003">
+      <w:start w:val="1"/>
+      <w:numFmt w:val="bullet"/>
+      <w:lvlText w:val="o"/>
+      <w:lvlJc w:val="left"/>
+      <w:pPr>
+        <w:ind w:left="1440" w:hanging="360"/>
+      </w:pPr>
+      <w:rPr>
+        <w:rFonts w:ascii="Courier New" w:hAnsi="Courier New" w:cs="Courier New" w:hint="default"/>
+      </w:rPr>
+    </w:lvl>
+    <w:lvl w:ilvl="2" w:tplc="04090005" w:tentative="1">
+      <w:start w:val="1"/>
+      <w:numFmt w:val="bullet"/>
+      <w:lvlText w:val=""/>
+      <w:lvlJc w:val="left"/>
+      <w:pPr>
+        <w:ind w:left="2160" w:hanging="360"/>
+      </w:pPr>
+      <w:rPr>
+        <w:rFonts w:ascii="Wingdings" w:hAnsi="Wingdings" w:hint="default"/>
+      </w:rPr>
+    </w:lvl>
+    <w:lvl w:ilvl="3" w:tplc="04090001" w:tentative="1">
+      <w:start w:val="1"/>
+      <w:numFmt w:val="bullet"/>
+      <w:lvlText w:val=""/>
+      <w:lvlJc w:val="left"/>
+      <w:pPr>
+        <w:ind w:left="2880" w:hanging="360"/>
+      </w:pPr>
+      <w:rPr>
+        <w:rFonts w:ascii="Symbol" w:hAnsi="Symbol" w:hint="default"/>
+      </w:rPr>
+    </w:lvl>
+    <w:lvl w:ilvl="4" w:tplc="04090003" w:tentative="1">
+      <w:start w:val="1"/>
+      <w:numFmt w:val="bullet"/>
+      <w:lvlText w:val="o"/>
+      <w:lvlJc w:val="left"/>
+      <w:pPr>
+        <w:ind w:left="3600" w:hanging="360"/>
+      </w:pPr>
+      <w:rPr>
+        <w:rFonts w:ascii="Courier New" w:hAnsi="Courier New" w:cs="Courier New" w:hint="default"/>
+      </w:rPr>
+    </w:lvl>
+    <w:lvl w:ilvl="5" w:tplc="04090005" w:tentative="1">
+      <w:start w:val="1"/>
+      <w:numFmt w:val="bullet"/>
+      <w:lvlText w:val=""/>
+      <w:lvlJc w:val="left"/>
+      <w:pPr>
+        <w:ind w:left="4320" w:hanging="360"/>
+      </w:pPr>
+      <w:rPr>
+        <w:rFonts w:ascii="Wingdings" w:hAnsi="Wingdings" w:hint="default"/>
+      </w:rPr>
+    </w:lvl>
+    <w:lvl w:ilvl="6" w:tplc="04090001" w:tentative="1">
+      <w:start w:val="1"/>
+      <w:numFmt w:val="bullet"/>
+      <w:lvlText w:val=""/>
+      <w:lvlJc w:val="left"/>
+      <w:pPr>
+        <w:ind w:left="5040" w:hanging="360"/>
+      </w:pPr>
+      <w:rPr>
+        <w:rFonts w:ascii="Symbol" w:hAnsi="Symbol" w:hint="default"/>
+      </w:rPr>
+    </w:lvl>
+    <w:lvl w:ilvl="7" w:tplc="04090003" w:tentative="1">
+      <w:start w:val="1"/>
+      <w:numFmt w:val="bullet"/>
+      <w:lvlText w:val="o"/>
+      <w:lvlJc w:val="left"/>
+      <w:pPr>
+        <w:ind w:left="5760" w:hanging="360"/>
+      </w:pPr>
+      <w:rPr>
+        <w:rFonts w:ascii="Courier New" w:hAnsi="Courier New" w:cs="Courier New" w:hint="default"/>
+      </w:rPr>
+    </w:lvl>
+    <w:lvl w:ilvl="8" w:tplc="04090005" w:tentative="1">
+      <w:start w:val="1"/>
+      <w:numFmt w:val="bullet"/>
+      <w:lvlText w:val=""/>
+      <w:lvlJc w:val="left"/>
+      <w:pPr>
+        <w:ind w:left="6480" w:hanging="360"/>
+      </w:pPr>
+      <w:rPr>
+        <w:rFonts w:ascii="Wingdings" w:hAnsi="Wingdings" w:hint="default"/>
+      </w:rPr>
+    </w:lvl>
+  </w:abstractNum>
+  <w:abstractNum w:abstractNumId="28" w15:restartNumberingAfterBreak="0">
+    <w:nsid w:val="7BEC6060"/>
+    <w:multiLevelType w:val="hybridMultilevel"/>
+    <w:tmpl w:val="AB1865FC"/>
     <w:lvl w:ilvl="0" w:tplc="04090001">
       <w:start w:val="1"/>
       <w:numFmt w:val="bullet"/>
@@ -7765,6 +8090,9 @@
   </w:num>
   <w:num w:numId="30">
     <w:abstractNumId w:val="3"/>
+  </w:num>
+  <w:num w:numId="31">
+    <w:abstractNumId w:val="28"/>
   </w:num>
 </w:numbering>
 </file>
@@ -9420,7 +9748,7 @@
 </file>
 
 <file path=customXml/itemProps5.xml><?xml version="1.0" encoding="utf-8"?>
-<ds:datastoreItem xmlns:ds="http://schemas.openxmlformats.org/officeDocument/2006/customXml" ds:itemID="{07EEB575-C87D-426F-964B-B17EC193146D}">
+<ds:datastoreItem xmlns:ds="http://schemas.openxmlformats.org/officeDocument/2006/customXml" ds:itemID="{B78961FC-4D23-4129-8780-A85AB6E01347}">
   <ds:schemaRefs>
     <ds:schemaRef ds:uri="http://schemas.openxmlformats.org/officeDocument/2006/bibliography"/>
   </ds:schemaRefs>

</xml_diff>

<commit_message>
TFS 5919 - Minor update.
git-tfs-id: [https://tfs.omnicloud.local/tfs/cco%20program/]$/eCoaching_V2;C37308
</commit_message>
<xml_diff>
--- a/Runbook/Web/CCO_eCoaching_Admin_Runbook.docx
+++ b/Runbook/Web/CCO_eCoaching_Admin_Runbook.docx
@@ -1688,8 +1688,6 @@
               </w:rPr>
               <w:t>3</w:t>
             </w:r>
-            <w:bookmarkStart w:id="2" w:name="_GoBack"/>
-            <w:bookmarkEnd w:id="2"/>
             <w:r>
               <w:rPr>
                 <w:b/>
@@ -2080,8 +2078,36 @@
               <w:pStyle w:val="SOPBodyText"/>
             </w:pPr>
             <w:r>
-              <w:t>Delete all files under D:\inetpub\wwwroot\eCLAdmin;</w:t>
-            </w:r>
+              <w:t>Delete all files under D:\inetpub\wwwroot\</w:t>
+            </w:r>
+            <w:r>
+              <w:t xml:space="preserve"> </w:t>
+            </w:r>
+            <w:proofErr w:type="spellStart"/>
+            <w:r>
+              <w:t>eCLAdmin</w:t>
+            </w:r>
+            <w:proofErr w:type="spellEnd"/>
+            <w:r>
+              <w:t xml:space="preserve"> </w:t>
+            </w:r>
+            <w:r>
+              <w:t>except:</w:t>
+            </w:r>
+          </w:p>
+          <w:p>
+            <w:pPr>
+              <w:pStyle w:val="SOPBodyText"/>
+              <w:numPr>
+                <w:ilvl w:val="0"/>
+                <w:numId w:val="22"/>
+              </w:numPr>
+            </w:pPr>
+            <w:proofErr w:type="spellStart"/>
+            <w:r>
+              <w:t>web.config</w:t>
+            </w:r>
+            <w:proofErr w:type="spellEnd"/>
           </w:p>
           <w:p>
             <w:pPr>
@@ -2091,19 +2117,43 @@
               <w:t xml:space="preserve">Unzip </w:t>
             </w:r>
             <w:r>
+              <w:t>eCLAdmin_publish.zip</w:t>
+            </w:r>
+            <w:r>
+              <w:t xml:space="preserve"> </w:t>
+            </w:r>
+            <w:r>
+              <w:t>to folder D:\inetpub\wwwroot\</w:t>
+            </w:r>
+            <w:r>
+              <w:t xml:space="preserve"> </w:t>
+            </w:r>
+            <w:proofErr w:type="spellStart"/>
+            <w:r>
+              <w:t>eCLAdmin</w:t>
+            </w:r>
+            <w:bookmarkStart w:id="2" w:name="_GoBack"/>
+            <w:bookmarkEnd w:id="2"/>
+            <w:proofErr w:type="spellEnd"/>
+            <w:r>
+              <w:t xml:space="preserve">, </w:t>
+            </w:r>
+            <w:r>
               <w:rPr>
                 <w:b/>
               </w:rPr>
-              <w:t>eCLAdmin_publish.zip</w:t>
-            </w:r>
-            <w:r>
-              <w:t xml:space="preserve"> </w:t>
-            </w:r>
-            <w:r>
-              <w:t>to folder D:\inetpub\wwwroot\</w:t>
-            </w:r>
-            <w:r>
-              <w:t>eCLAdmin.</w:t>
+              <w:t xml:space="preserve">do not overwrite </w:t>
+            </w:r>
+            <w:proofErr w:type="spellStart"/>
+            <w:r>
+              <w:rPr>
+                <w:b/>
+              </w:rPr>
+              <w:t>web.config</w:t>
+            </w:r>
+            <w:proofErr w:type="spellEnd"/>
+            <w:r>
+              <w:t>.</w:t>
             </w:r>
           </w:p>
         </w:tc>
@@ -4661,7 +4711,7 @@
         </mc:Choice>
         <mc:Fallback>
           <w:pict>
-            <v:line w14:anchorId="00E222F8" id="Line 7" o:spid="_x0000_s1026" style="position:absolute;z-index:251656704;visibility:visible;mso-wrap-style:square;mso-width-percent:0;mso-height-percent:0;mso-wrap-distance-left:9pt;mso-wrap-distance-top:-3e-5mm;mso-wrap-distance-right:9pt;mso-wrap-distance-bottom:-3e-5mm;mso-position-horizontal:absolute;mso-position-horizontal-relative:text;mso-position-vertical:absolute;mso-position-vertical-relative:text;mso-width-percent:0;mso-height-percent:0;mso-width-relative:page;mso-height-relative:page" from="-2.25pt,12.9pt" to="465.75pt,12.9pt" o:gfxdata="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" strokecolor="#5b7d96" strokeweight="2.25pt"/>
+            <v:line w14:anchorId="1F5F6B14" id="Line 7" o:spid="_x0000_s1026" style="position:absolute;z-index:251656704;visibility:visible;mso-wrap-style:square;mso-width-percent:0;mso-height-percent:0;mso-wrap-distance-left:9pt;mso-wrap-distance-top:-3e-5mm;mso-wrap-distance-right:9pt;mso-wrap-distance-bottom:-3e-5mm;mso-position-horizontal:absolute;mso-position-horizontal-relative:text;mso-position-vertical:absolute;mso-position-vertical-relative:text;mso-width-percent:0;mso-height-percent:0;mso-width-relative:page;mso-height-relative:page" from="-2.25pt,12.9pt" to="465.75pt,12.9pt" o:gfxdata="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" strokecolor="#5b7d96" strokeweight="2.25pt"/>
           </w:pict>
         </mc:Fallback>
       </mc:AlternateContent>
@@ -9566,6 +9616,15 @@
 </file>
 
 <file path=customXml/item3.xml><?xml version="1.0" encoding="utf-8"?>
+<?mso-contentType ?>
+<FormTemplates xmlns="http://schemas.microsoft.com/sharepoint/v3/contenttype/forms">
+  <Display>DocumentLibraryForm</Display>
+  <Edit>DocumentLibraryForm</Edit>
+  <New>DocumentLibraryForm</New>
+</FormTemplates>
+</file>
+
+<file path=customXml/item4.xml><?xml version="1.0" encoding="utf-8"?>
 <ct:contentTypeSchema xmlns:ct="http://schemas.microsoft.com/office/2006/metadata/contentType" xmlns:ma="http://schemas.microsoft.com/office/2006/metadata/properties/metaAttributes" ct:_="" ma:_="" ma:contentTypeName="Document" ma:contentTypeID="0x01010030BD7732B7E9D546895B9CFEB89AE1DA" ma:contentTypeVersion="2" ma:contentTypeDescription="Create a new document." ma:contentTypeScope="" ma:versionID="4a52a66f97c8a8cc0b4275e183da2dbb">
   <xsd:schema xmlns:xsd="http://www.w3.org/2001/XMLSchema" xmlns:xs="http://www.w3.org/2001/XMLSchema" xmlns:p="http://schemas.microsoft.com/office/2006/metadata/properties" xmlns:ns2="http://schemas.microsoft.com/sharepoint/v3/fields" targetNamespace="http://schemas.microsoft.com/office/2006/metadata/properties" ma:root="true" ma:fieldsID="032493956d71b98ad7ed2527eb986e98" ns2:_="">
     <xsd:import namespace="http://schemas.microsoft.com/sharepoint/v3/fields"/>
@@ -9691,15 +9750,6 @@
 </ct:contentTypeSchema>
 </file>
 
-<file path=customXml/item4.xml><?xml version="1.0" encoding="utf-8"?>
-<?mso-contentType ?>
-<FormTemplates xmlns="http://schemas.microsoft.com/sharepoint/v3/contenttype/forms">
-  <Display>DocumentLibraryForm</Display>
-  <Edit>DocumentLibraryForm</Edit>
-  <New>DocumentLibraryForm</New>
-</FormTemplates>
-</file>
-
 <file path=customXml/item5.xml><?xml version="1.0" encoding="utf-8"?>
 <b:Sources xmlns:b="http://schemas.openxmlformats.org/officeDocument/2006/bibliography" xmlns="http://schemas.openxmlformats.org/officeDocument/2006/bibliography" SelectedStyle="\APA.XSL" StyleName="APA"/>
 </file>
@@ -9722,6 +9772,14 @@
 </file>
 
 <file path=customXml/itemProps3.xml><?xml version="1.0" encoding="utf-8"?>
+<ds:datastoreItem xmlns:ds="http://schemas.openxmlformats.org/officeDocument/2006/customXml" ds:itemID="{6E0243D2-C2E7-4C17-98A3-48E63A4A14E3}">
+  <ds:schemaRefs>
+    <ds:schemaRef ds:uri="http://schemas.microsoft.com/sharepoint/v3/contenttype/forms"/>
+  </ds:schemaRefs>
+</ds:datastoreItem>
+</file>
+
+<file path=customXml/itemProps4.xml><?xml version="1.0" encoding="utf-8"?>
 <ds:datastoreItem xmlns:ds="http://schemas.openxmlformats.org/officeDocument/2006/customXml" ds:itemID="{C20E51C4-559D-47CC-9854-22650DD0FC25}">
   <ds:schemaRefs>
     <ds:schemaRef ds:uri="http://schemas.microsoft.com/office/2006/metadata/contentType"/>
@@ -9739,16 +9797,8 @@
 </ds:datastoreItem>
 </file>
 
-<file path=customXml/itemProps4.xml><?xml version="1.0" encoding="utf-8"?>
-<ds:datastoreItem xmlns:ds="http://schemas.openxmlformats.org/officeDocument/2006/customXml" ds:itemID="{6E0243D2-C2E7-4C17-98A3-48E63A4A14E3}">
-  <ds:schemaRefs>
-    <ds:schemaRef ds:uri="http://schemas.microsoft.com/sharepoint/v3/contenttype/forms"/>
-  </ds:schemaRefs>
-</ds:datastoreItem>
-</file>
-
 <file path=customXml/itemProps5.xml><?xml version="1.0" encoding="utf-8"?>
-<ds:datastoreItem xmlns:ds="http://schemas.openxmlformats.org/officeDocument/2006/customXml" ds:itemID="{B78961FC-4D23-4129-8780-A85AB6E01347}">
+<ds:datastoreItem xmlns:ds="http://schemas.openxmlformats.org/officeDocument/2006/customXml" ds:itemID="{A7DFBAF7-234F-40E5-BC2D-24E3A5717E25}">
   <ds:schemaRefs>
     <ds:schemaRef ds:uri="http://schemas.openxmlformats.org/officeDocument/2006/bibliography"/>
   </ds:schemaRefs>

</xml_diff>

<commit_message>
TFS 7346 - Allow for Inactivation of completed logs.
git-tfs-id: [https://tfs.omnicloud.local/tfs/cco%20program/]$/eCoaching_V2;C38153
</commit_message>
<xml_diff>
--- a/Runbook/Web/CCO_eCoaching_Admin_Runbook.docx
+++ b/Runbook/Web/CCO_eCoaching_Admin_Runbook.docx
@@ -172,24 +172,12 @@
       <w:pPr>
         <w:pStyle w:val="CoverPageTitles"/>
       </w:pPr>
-      <w:proofErr w:type="spellStart"/>
-      <w:proofErr w:type="gramStart"/>
-      <w:r>
-        <w:t>eCL</w:t>
-      </w:r>
-      <w:proofErr w:type="spellEnd"/>
-      <w:proofErr w:type="gramEnd"/>
-      <w:r>
-        <w:t xml:space="preserve"> </w:t>
-      </w:r>
-      <w:proofErr w:type="spellStart"/>
-      <w:r>
-        <w:t>Admin</w:t>
+      <w:r>
+        <w:t>eCL Admin</w:t>
       </w:r>
       <w:r>
         <w:t>Web</w:t>
       </w:r>
-      <w:proofErr w:type="spellEnd"/>
       <w:r>
         <w:t xml:space="preserve"> </w:t>
       </w:r>
@@ -262,7 +250,7 @@
               <w:rPr>
                 <w:b/>
               </w:rPr>
-              <w:t>TFS 5919 – Move the current functionality of the current Access Control List to the Admin Tool</w:t>
+              <w:t>TFS 7346 - Allow for Inactivation of completed logs.</w:t>
             </w:r>
           </w:p>
         </w:tc>
@@ -748,11 +736,9 @@
             <w:r>
               <w:t xml:space="preserve">TFS 2527 - </w:t>
             </w:r>
-            <w:proofErr w:type="spellStart"/>
             <w:r>
               <w:t>eCL</w:t>
             </w:r>
-            <w:proofErr w:type="spellEnd"/>
             <w:r>
               <w:t xml:space="preserve"> Admin Tool.</w:t>
             </w:r>
@@ -956,6 +942,65 @@
             </w:pPr>
             <w:r>
               <w:t>TFS 5919 – Move the functionality of the current Access Control List to the Admin Tool</w:t>
+            </w:r>
+          </w:p>
+        </w:tc>
+        <w:tc>
+          <w:tcPr>
+            <w:tcW w:w="2268" w:type="dxa"/>
+          </w:tcPr>
+          <w:p>
+            <w:pPr>
+              <w:pStyle w:val="TableText"/>
+              <w:ind w:left="162"/>
+              <w:rPr>
+                <w:sz w:val="18"/>
+                <w:szCs w:val="18"/>
+              </w:rPr>
+            </w:pPr>
+            <w:r>
+              <w:rPr>
+                <w:sz w:val="18"/>
+                <w:szCs w:val="18"/>
+              </w:rPr>
+              <w:t>Lili Huang</w:t>
+            </w:r>
+          </w:p>
+        </w:tc>
+      </w:tr>
+      <w:tr>
+        <w:tc>
+          <w:tcPr>
+            <w:tcW w:w="1188" w:type="dxa"/>
+          </w:tcPr>
+          <w:p>
+            <w:pPr>
+              <w:pStyle w:val="TableText"/>
+              <w:ind w:left="90"/>
+              <w:rPr>
+                <w:sz w:val="18"/>
+                <w:szCs w:val="18"/>
+              </w:rPr>
+            </w:pPr>
+            <w:r>
+              <w:rPr>
+                <w:sz w:val="18"/>
+                <w:szCs w:val="18"/>
+              </w:rPr>
+              <w:t>07/11/2017</w:t>
+            </w:r>
+          </w:p>
+        </w:tc>
+        <w:tc>
+          <w:tcPr>
+            <w:tcW w:w="6120" w:type="dxa"/>
+          </w:tcPr>
+          <w:p>
+            <w:pPr>
+              <w:spacing w:line="240" w:lineRule="exact"/>
+            </w:pPr>
+            <w:r>
+              <w:t>TFS 7346 - Allow for Inactivation of completed logs.</w:t>
             </w:r>
           </w:p>
         </w:tc>
@@ -1101,11 +1146,9 @@
             <w:r>
               <w:t xml:space="preserve">changes for </w:t>
             </w:r>
-            <w:proofErr w:type="spellStart"/>
             <w:r>
               <w:t>eCL</w:t>
             </w:r>
-            <w:proofErr w:type="spellEnd"/>
             <w:r>
               <w:t xml:space="preserve"> </w:t>
             </w:r>
@@ -1122,21 +1165,7 @@
               <w:t xml:space="preserve"> per </w:t>
             </w:r>
             <w:r>
-              <w:t>TFS</w:t>
-            </w:r>
-            <w:r>
-              <w:t xml:space="preserve"> </w:t>
-            </w:r>
-            <w:proofErr w:type="spellStart"/>
-            <w:r>
-              <w:t>TFS</w:t>
-            </w:r>
-            <w:proofErr w:type="spellEnd"/>
-            <w:r>
-              <w:t xml:space="preserve"> 5919 – Move the functionality of the current Access Control List to the Admin Tool</w:t>
-            </w:r>
-            <w:r>
-              <w:t>.</w:t>
+              <w:t>TFS 7346 - Allow for Inactivation of completed logs.</w:t>
             </w:r>
           </w:p>
         </w:tc>
@@ -1470,13 +1499,8 @@
             <w:r>
               <w:t xml:space="preserve"> </w:t>
             </w:r>
-            <w:proofErr w:type="spellStart"/>
-            <w:r>
-              <w:t>eCL</w:t>
-            </w:r>
-            <w:proofErr w:type="spellEnd"/>
-            <w:r>
-              <w:t xml:space="preserve"> Admin</w:t>
+            <w:r>
+              <w:t>eCL Admin</w:t>
             </w:r>
             <w:r>
               <w:t xml:space="preserve"> </w:t>
@@ -1494,7 +1518,12 @@
               <w:t xml:space="preserve">TFS </w:t>
             </w:r>
             <w:r>
-              <w:t>5919.</w:t>
+              <w:t>7346</w:t>
+            </w:r>
+            <w:bookmarkStart w:id="2" w:name="_GoBack"/>
+            <w:bookmarkEnd w:id="2"/>
+            <w:r>
+              <w:t>.</w:t>
             </w:r>
           </w:p>
         </w:tc>
@@ -1588,73 +1617,6 @@
                 <w:ilvl w:val="0"/>
                 <w:numId w:val="31"/>
               </w:numPr>
-            </w:pPr>
-            <w:r>
-              <w:t>&lt;</w:t>
-            </w:r>
-            <w:r>
-              <w:t>eCoaching_V2</w:t>
-            </w:r>
-            <w:r>
-              <w:t>\Code\DB\Stored Procedures\</w:t>
-            </w:r>
-            <w:proofErr w:type="spellStart"/>
-            <w:r>
-              <w:t>sp</w:t>
-            </w:r>
-            <w:r>
-              <w:t>_HistoricalDashboardAclInsert.</w:t>
-            </w:r>
-            <w:r>
-              <w:t>sql</w:t>
-            </w:r>
-            <w:proofErr w:type="spellEnd"/>
-            <w:r>
-              <w:t xml:space="preserve">&gt; </w:t>
-            </w:r>
-            <w:r>
-              <w:t xml:space="preserve">– </w:t>
-            </w:r>
-            <w:proofErr w:type="spellStart"/>
-            <w:r>
-              <w:rPr>
-                <w:b/>
-              </w:rPr>
-              <w:t>Changeset</w:t>
-            </w:r>
-            <w:proofErr w:type="spellEnd"/>
-            <w:r>
-              <w:rPr>
-                <w:b/>
-              </w:rPr>
-              <w:t xml:space="preserve"> </w:t>
-            </w:r>
-            <w:r>
-              <w:rPr>
-                <w:b/>
-              </w:rPr>
-              <w:t>37</w:t>
-            </w:r>
-            <w:r>
-              <w:rPr>
-                <w:b/>
-              </w:rPr>
-              <w:t>25</w:t>
-            </w:r>
-            <w:r>
-              <w:rPr>
-                <w:b/>
-              </w:rPr>
-              <w:t>8</w:t>
-            </w:r>
-          </w:p>
-          <w:p>
-            <w:pPr>
-              <w:pStyle w:val="SOPBodyText"/>
-              <w:numPr>
-                <w:ilvl w:val="0"/>
-                <w:numId w:val="31"/>
-              </w:numPr>
               <w:rPr>
                 <w:b/>
               </w:rPr>
@@ -1666,33 +1628,25 @@
               <w:t>&lt;</w:t>
             </w:r>
             <w:r>
-              <w:t xml:space="preserve">eCoaching_V2\UI Code\eCLAdmin_publish.zip&gt; - </w:t>
-            </w:r>
-            <w:proofErr w:type="spellStart"/>
+              <w:t>eCoaching_V2\UI Code\</w:t>
+            </w:r>
+            <w:r>
+              <w:t>eCoaching_Admin</w:t>
+            </w:r>
+            <w:r>
+              <w:t xml:space="preserve">.zip&gt; - </w:t>
+            </w:r>
             <w:r>
               <w:rPr>
                 <w:b/>
               </w:rPr>
-              <w:t>Changeset</w:t>
-            </w:r>
-            <w:proofErr w:type="spellEnd"/>
+              <w:t xml:space="preserve">Changeset </w:t>
+            </w:r>
             <w:r>
               <w:rPr>
                 <w:b/>
               </w:rPr>
-              <w:t xml:space="preserve"> </w:t>
-            </w:r>
-            <w:r>
-              <w:rPr>
-                <w:b/>
-              </w:rPr>
-              <w:t>3</w:t>
-            </w:r>
-            <w:r>
-              <w:rPr>
-                <w:b/>
-              </w:rPr>
-              <w:t>7263</w:t>
+              <w:t>38152</w:t>
             </w:r>
           </w:p>
           <w:p>
@@ -1778,63 +1732,6 @@
             <w:pPr>
               <w:pStyle w:val="SOPBodyText"/>
             </w:pPr>
-          </w:p>
-        </w:tc>
-      </w:tr>
-      <w:tr>
-        <w:trPr>
-          <w:cantSplit/>
-          <w:trHeight w:val="78"/>
-        </w:trPr>
-        <w:tc>
-          <w:tcPr>
-            <w:tcW w:w="2066" w:type="dxa"/>
-            <w:tcBorders>
-              <w:top w:val="single" w:sz="4" w:space="0" w:color="auto"/>
-              <w:left w:val="single" w:sz="4" w:space="0" w:color="auto"/>
-              <w:bottom w:val="single" w:sz="4" w:space="0" w:color="auto"/>
-              <w:right w:val="single" w:sz="4" w:space="0" w:color="auto"/>
-            </w:tcBorders>
-          </w:tcPr>
-          <w:p>
-            <w:pPr>
-              <w:pStyle w:val="TextRowLeaders"/>
-            </w:pPr>
-            <w:r>
-              <w:t>Step 1:</w:t>
-            </w:r>
-          </w:p>
-        </w:tc>
-        <w:tc>
-          <w:tcPr>
-            <w:tcW w:w="7312" w:type="dxa"/>
-            <w:tcBorders>
-              <w:top w:val="single" w:sz="4" w:space="0" w:color="auto"/>
-              <w:left w:val="single" w:sz="4" w:space="0" w:color="auto"/>
-              <w:bottom w:val="single" w:sz="4" w:space="0" w:color="auto"/>
-              <w:right w:val="single" w:sz="4" w:space="0" w:color="auto"/>
-            </w:tcBorders>
-          </w:tcPr>
-          <w:p>
-            <w:pPr>
-              <w:pStyle w:val="SOPBodyText"/>
-            </w:pPr>
-            <w:r>
-              <w:t>Using SQL Server Management Studio or another query tool, connect to the appropriate environment database and run the following SQL scripts from TFS, noting the current version of the file to use from the referenced documents above. Run them in the order listed here.</w:t>
-            </w:r>
-          </w:p>
-          <w:p>
-            <w:proofErr w:type="spellStart"/>
-            <w:r>
-              <w:t>sp</w:t>
-            </w:r>
-            <w:r>
-              <w:t>_HistoricalDashboardAclInsert.</w:t>
-            </w:r>
-            <w:r>
-              <w:t>sql</w:t>
-            </w:r>
-            <w:proofErr w:type="spellEnd"/>
           </w:p>
         </w:tc>
       </w:tr>
@@ -1858,8 +1755,13 @@
               <w:pStyle w:val="TextRowLeaders"/>
             </w:pPr>
             <w:r>
-              <w:lastRenderedPageBreak/>
-              <w:t>Step 2:</w:t>
+              <w:t xml:space="preserve">Step </w:t>
+            </w:r>
+            <w:r>
+              <w:t>1</w:t>
+            </w:r>
+            <w:r>
+              <w:t>:</w:t>
             </w:r>
           </w:p>
         </w:tc>
@@ -1962,25 +1864,7 @@
                 <w:sz w:val="22"/>
                 <w:szCs w:val="22"/>
               </w:rPr>
-              <w:t xml:space="preserve">restrictions to deny access to </w:t>
-            </w:r>
-            <w:proofErr w:type="spellStart"/>
-            <w:r>
-              <w:rPr>
-                <w:i/>
-                <w:sz w:val="22"/>
-                <w:szCs w:val="22"/>
-              </w:rPr>
-              <w:t>eCL</w:t>
-            </w:r>
-            <w:proofErr w:type="spellEnd"/>
-            <w:r>
-              <w:rPr>
-                <w:i/>
-                <w:sz w:val="22"/>
-                <w:szCs w:val="22"/>
-              </w:rPr>
-              <w:t xml:space="preserve"> Admin </w:t>
+              <w:t xml:space="preserve">restrictions to deny access to eCL Admin </w:t>
             </w:r>
             <w:r>
               <w:rPr>
@@ -2021,7 +1905,14 @@
               <w:pStyle w:val="TextRowLeaders"/>
             </w:pPr>
             <w:r>
-              <w:t>Step 3:</w:t>
+              <w:lastRenderedPageBreak/>
+              <w:t xml:space="preserve">Step </w:t>
+            </w:r>
+            <w:r>
+              <w:t>2</w:t>
+            </w:r>
+            <w:r>
+              <w:t>:</w:t>
             </w:r>
           </w:p>
         </w:tc>
@@ -2078,21 +1969,7 @@
               <w:pStyle w:val="SOPBodyText"/>
             </w:pPr>
             <w:r>
-              <w:t>Delete all files under D:\inetpub\wwwroot\</w:t>
-            </w:r>
-            <w:r>
-              <w:t xml:space="preserve"> </w:t>
-            </w:r>
-            <w:proofErr w:type="spellStart"/>
-            <w:r>
-              <w:t>eCLAdmin</w:t>
-            </w:r>
-            <w:proofErr w:type="spellEnd"/>
-            <w:r>
-              <w:t xml:space="preserve"> </w:t>
-            </w:r>
-            <w:r>
-              <w:t>except:</w:t>
+              <w:t>Delete all files under D:\inetpub\wwwroot\ eCLAdmin except:</w:t>
             </w:r>
           </w:p>
           <w:p>
@@ -2103,11 +1980,9 @@
                 <w:numId w:val="22"/>
               </w:numPr>
             </w:pPr>
-            <w:proofErr w:type="spellStart"/>
             <w:r>
               <w:t>web.config</w:t>
             </w:r>
-            <w:proofErr w:type="spellEnd"/>
           </w:p>
           <w:p>
             <w:pPr>
@@ -2117,7 +1992,10 @@
               <w:t xml:space="preserve">Unzip </w:t>
             </w:r>
             <w:r>
-              <w:t>eCLAdmin_publish.zip</w:t>
+              <w:t>eCoaching_Admin</w:t>
+            </w:r>
+            <w:r>
+              <w:t>.zip</w:t>
             </w:r>
             <w:r>
               <w:t xml:space="preserve"> </w:t>
@@ -2126,15 +2004,8 @@
               <w:t>to folder D:\inetpub\wwwroot\</w:t>
             </w:r>
             <w:r>
-              <w:t xml:space="preserve"> </w:t>
-            </w:r>
-            <w:proofErr w:type="spellStart"/>
-            <w:r>
-              <w:t>eCLAdmin</w:t>
-            </w:r>
-            <w:bookmarkStart w:id="2" w:name="_GoBack"/>
-            <w:bookmarkEnd w:id="2"/>
-            <w:proofErr w:type="spellEnd"/>
+              <w:t xml:space="preserve"> eCLAdmin</w:t>
+            </w:r>
             <w:r>
               <w:t xml:space="preserve">, </w:t>
             </w:r>
@@ -2142,16 +2013,8 @@
               <w:rPr>
                 <w:b/>
               </w:rPr>
-              <w:t xml:space="preserve">do not overwrite </w:t>
-            </w:r>
-            <w:proofErr w:type="spellStart"/>
-            <w:r>
-              <w:rPr>
-                <w:b/>
-              </w:rPr>
-              <w:t>web.config</w:t>
-            </w:r>
-            <w:proofErr w:type="spellEnd"/>
+              <w:t>do not overwrite web.config</w:t>
+            </w:r>
             <w:r>
               <w:t>.</w:t>
             </w:r>
@@ -2220,7 +2083,13 @@
               <w:pStyle w:val="TextRowLeaders"/>
             </w:pPr>
             <w:r>
-              <w:t>Step 4:</w:t>
+              <w:t xml:space="preserve">Step </w:t>
+            </w:r>
+            <w:r>
+              <w:t>3</w:t>
+            </w:r>
+            <w:r>
+              <w:t>:</w:t>
             </w:r>
           </w:p>
         </w:tc>
@@ -2294,7 +2163,13 @@
               <w:pStyle w:val="TextRowLeaders"/>
             </w:pPr>
             <w:r>
-              <w:t>Step 5:</w:t>
+              <w:t xml:space="preserve">Step </w:t>
+            </w:r>
+            <w:r>
+              <w:t>4</w:t>
+            </w:r>
+            <w:r>
+              <w:t>:</w:t>
             </w:r>
           </w:p>
         </w:tc>
@@ -2383,7 +2258,13 @@
               <w:pStyle w:val="TextRowLeaders"/>
             </w:pPr>
             <w:r>
-              <w:t xml:space="preserve">Step 6: </w:t>
+              <w:t xml:space="preserve">Step </w:t>
+            </w:r>
+            <w:r>
+              <w:t>5</w:t>
+            </w:r>
+            <w:r>
+              <w:t xml:space="preserve">: </w:t>
             </w:r>
           </w:p>
         </w:tc>
@@ -2814,8 +2695,6 @@
         </w:rPr>
         <w:t xml:space="preserve">to deny access to </w:t>
       </w:r>
-      <w:proofErr w:type="spellStart"/>
-      <w:proofErr w:type="gramStart"/>
       <w:r>
         <w:rPr>
           <w:b/>
@@ -2823,18 +2702,7 @@
           <w:szCs w:val="22"/>
           <w:u w:val="single"/>
         </w:rPr>
-        <w:t>eCL</w:t>
-      </w:r>
-      <w:proofErr w:type="spellEnd"/>
-      <w:proofErr w:type="gramEnd"/>
-      <w:r>
-        <w:rPr>
-          <w:b/>
-          <w:sz w:val="22"/>
-          <w:szCs w:val="22"/>
-          <w:u w:val="single"/>
-        </w:rPr>
-        <w:t xml:space="preserve"> Admin</w:t>
+        <w:t>eCL Admin</w:t>
       </w:r>
       <w:r>
         <w:rPr>
@@ -2991,14 +2859,12 @@
       <w:r>
         <w:t xml:space="preserve">, </w:t>
       </w:r>
-      <w:proofErr w:type="spellStart"/>
       <w:r>
         <w:rPr>
           <w:b/>
         </w:rPr>
         <w:t>eCLAdmin</w:t>
       </w:r>
-      <w:proofErr w:type="spellEnd"/>
       <w:r>
         <w:t>.</w:t>
       </w:r>
@@ -3911,23 +3777,13 @@
         <w:szCs w:val="18"/>
       </w:rPr>
     </w:pPr>
-    <w:proofErr w:type="spellStart"/>
     <w:r>
       <w:rPr>
         <w:b/>
         <w:sz w:val="18"/>
         <w:szCs w:val="18"/>
       </w:rPr>
-      <w:t>Vangent</w:t>
-    </w:r>
-    <w:proofErr w:type="spellEnd"/>
-    <w:r>
-      <w:rPr>
-        <w:b/>
-        <w:sz w:val="18"/>
-        <w:szCs w:val="18"/>
-      </w:rPr>
-      <w:t xml:space="preserve">, Inc. - Confidential </w:t>
+      <w:t xml:space="preserve">Vangent, Inc. - Confidential </w:t>
     </w:r>
     <w:r>
       <w:rPr>
@@ -4711,7 +4567,7 @@
         </mc:Choice>
         <mc:Fallback>
           <w:pict>
-            <v:line w14:anchorId="1F5F6B14" id="Line 7" o:spid="_x0000_s1026" style="position:absolute;z-index:251656704;visibility:visible;mso-wrap-style:square;mso-width-percent:0;mso-height-percent:0;mso-wrap-distance-left:9pt;mso-wrap-distance-top:-3e-5mm;mso-wrap-distance-right:9pt;mso-wrap-distance-bottom:-3e-5mm;mso-position-horizontal:absolute;mso-position-horizontal-relative:text;mso-position-vertical:absolute;mso-position-vertical-relative:text;mso-width-percent:0;mso-height-percent:0;mso-width-relative:page;mso-height-relative:page" from="-2.25pt,12.9pt" to="465.75pt,12.9pt" o:gfxdata="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" strokecolor="#5b7d96" strokeweight="2.25pt"/>
+            <v:line w14:anchorId="3CE22E13" id="Line 7" o:spid="_x0000_s1026" style="position:absolute;z-index:251656704;visibility:visible;mso-wrap-style:square;mso-width-percent:0;mso-height-percent:0;mso-wrap-distance-left:9pt;mso-wrap-distance-top:-3e-5mm;mso-wrap-distance-right:9pt;mso-wrap-distance-bottom:-3e-5mm;mso-position-horizontal:absolute;mso-position-horizontal-relative:text;mso-position-vertical:absolute;mso-position-vertical-relative:text;mso-width-percent:0;mso-height-percent:0;mso-width-relative:page;mso-height-relative:page" from="-2.25pt,12.9pt" to="465.75pt,12.9pt" o:gfxdata="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" strokecolor="#5b7d96" strokeweight="2.25pt"/>
           </w:pict>
         </mc:Fallback>
       </mc:AlternateContent>
@@ -9608,20 +9464,20 @@
 </file>
 
 <file path=customXml/item2.xml><?xml version="1.0" encoding="utf-8"?>
-<p:properties xmlns:p="http://schemas.microsoft.com/office/2006/metadata/properties" xmlns:xsi="http://www.w3.org/2001/XMLSchema-instance">
-  <documentManagement>
-    <_DCDateModified xmlns="http://schemas.microsoft.com/sharepoint/v3/fields" xsi:nil="true"/>
-  </documentManagement>
-</p:properties>
-</file>
-
-<file path=customXml/item3.xml><?xml version="1.0" encoding="utf-8"?>
 <?mso-contentType ?>
 <FormTemplates xmlns="http://schemas.microsoft.com/sharepoint/v3/contenttype/forms">
   <Display>DocumentLibraryForm</Display>
   <Edit>DocumentLibraryForm</Edit>
   <New>DocumentLibraryForm</New>
 </FormTemplates>
+</file>
+
+<file path=customXml/item3.xml><?xml version="1.0" encoding="utf-8"?>
+<p:properties xmlns:p="http://schemas.microsoft.com/office/2006/metadata/properties" xmlns:xsi="http://www.w3.org/2001/XMLSchema-instance">
+  <documentManagement>
+    <_DCDateModified xmlns="http://schemas.microsoft.com/sharepoint/v3/fields" xsi:nil="true"/>
+  </documentManagement>
+</p:properties>
 </file>
 
 <file path=customXml/item4.xml><?xml version="1.0" encoding="utf-8"?>
@@ -9763,18 +9619,18 @@
 </file>
 
 <file path=customXml/itemProps2.xml><?xml version="1.0" encoding="utf-8"?>
-<ds:datastoreItem xmlns:ds="http://schemas.openxmlformats.org/officeDocument/2006/customXml" ds:itemID="{47853092-453F-4761-BB4F-9437077E6946}">
+<ds:datastoreItem xmlns:ds="http://schemas.openxmlformats.org/officeDocument/2006/customXml" ds:itemID="{6E0243D2-C2E7-4C17-98A3-48E63A4A14E3}">
   <ds:schemaRefs>
-    <ds:schemaRef ds:uri="http://schemas.microsoft.com/office/2006/metadata/properties"/>
-    <ds:schemaRef ds:uri="http://schemas.microsoft.com/sharepoint/v3/fields"/>
+    <ds:schemaRef ds:uri="http://schemas.microsoft.com/sharepoint/v3/contenttype/forms"/>
   </ds:schemaRefs>
 </ds:datastoreItem>
 </file>
 
 <file path=customXml/itemProps3.xml><?xml version="1.0" encoding="utf-8"?>
-<ds:datastoreItem xmlns:ds="http://schemas.openxmlformats.org/officeDocument/2006/customXml" ds:itemID="{6E0243D2-C2E7-4C17-98A3-48E63A4A14E3}">
+<ds:datastoreItem xmlns:ds="http://schemas.openxmlformats.org/officeDocument/2006/customXml" ds:itemID="{47853092-453F-4761-BB4F-9437077E6946}">
   <ds:schemaRefs>
-    <ds:schemaRef ds:uri="http://schemas.microsoft.com/sharepoint/v3/contenttype/forms"/>
+    <ds:schemaRef ds:uri="http://schemas.microsoft.com/office/2006/metadata/properties"/>
+    <ds:schemaRef ds:uri="http://schemas.microsoft.com/sharepoint/v3/fields"/>
   </ds:schemaRefs>
 </ds:datastoreItem>
 </file>
@@ -9798,7 +9654,7 @@
 </file>
 
 <file path=customXml/itemProps5.xml><?xml version="1.0" encoding="utf-8"?>
-<ds:datastoreItem xmlns:ds="http://schemas.openxmlformats.org/officeDocument/2006/customXml" ds:itemID="{A7DFBAF7-234F-40E5-BC2D-24E3A5717E25}">
+<ds:datastoreItem xmlns:ds="http://schemas.openxmlformats.org/officeDocument/2006/customXml" ds:itemID="{A7E6B4E0-85D5-496A-A398-620DA6DD0F43}">
   <ds:schemaRefs>
     <ds:schemaRef ds:uri="http://schemas.openxmlformats.org/officeDocument/2006/bibliography"/>
   </ds:schemaRefs>

</xml_diff>

<commit_message>
TFS 7285 & 7734 - Migrate to SQL Server 2012 Database.
git-tfs-id: [https://tfs.omnicloud.local/tfs/cco%20program/]$/eCoaching_V2;C38503
</commit_message>
<xml_diff>
--- a/Runbook/Web/CCO_eCoaching_Admin_Runbook.docx
+++ b/Runbook/Web/CCO_eCoaching_Admin_Runbook.docx
@@ -172,12 +172,24 @@
       <w:pPr>
         <w:pStyle w:val="CoverPageTitles"/>
       </w:pPr>
-      <w:r>
-        <w:t>eCL Admin</w:t>
+      <w:proofErr w:type="spellStart"/>
+      <w:proofErr w:type="gramStart"/>
+      <w:r>
+        <w:t>eCL</w:t>
+      </w:r>
+      <w:proofErr w:type="spellEnd"/>
+      <w:proofErr w:type="gramEnd"/>
+      <w:r>
+        <w:t xml:space="preserve"> </w:t>
+      </w:r>
+      <w:proofErr w:type="spellStart"/>
+      <w:r>
+        <w:t>Admin</w:t>
       </w:r>
       <w:r>
         <w:t>Web</w:t>
       </w:r>
+      <w:proofErr w:type="spellEnd"/>
       <w:r>
         <w:t xml:space="preserve"> </w:t>
       </w:r>
@@ -250,7 +262,27 @@
               <w:rPr>
                 <w:b/>
               </w:rPr>
-              <w:t>TFS 7346 - Allow for Inactivation of completed logs.</w:t>
+              <w:t xml:space="preserve">TFS </w:t>
+            </w:r>
+            <w:r>
+              <w:rPr>
+                <w:b/>
+              </w:rPr>
+              <w:t>7734</w:t>
+            </w:r>
+            <w:bookmarkStart w:id="0" w:name="_GoBack"/>
+            <w:bookmarkEnd w:id="0"/>
+            <w:r>
+              <w:rPr>
+                <w:b/>
+              </w:rPr>
+              <w:t xml:space="preserve"> - </w:t>
+            </w:r>
+            <w:r>
+              <w:rPr>
+                <w:b/>
+              </w:rPr>
+              <w:t>SQL Server 2012 Upgrade – Admin Tool.</w:t>
             </w:r>
           </w:p>
         </w:tc>
@@ -736,9 +768,11 @@
             <w:r>
               <w:t xml:space="preserve">TFS 2527 - </w:t>
             </w:r>
+            <w:proofErr w:type="spellStart"/>
             <w:r>
               <w:t>eCL</w:t>
             </w:r>
+            <w:proofErr w:type="spellEnd"/>
             <w:r>
               <w:t xml:space="preserve"> Admin Tool.</w:t>
             </w:r>
@@ -1071,11 +1105,11 @@
             <w:pPr>
               <w:pStyle w:val="ProcessHeaders"/>
             </w:pPr>
-            <w:bookmarkStart w:id="0" w:name="_Toc452963680"/>
+            <w:bookmarkStart w:id="1" w:name="_Toc452963680"/>
             <w:r>
               <w:t>Overview</w:t>
             </w:r>
-            <w:bookmarkEnd w:id="0"/>
+            <w:bookmarkEnd w:id="1"/>
           </w:p>
         </w:tc>
       </w:tr>
@@ -1146,9 +1180,11 @@
             <w:r>
               <w:t xml:space="preserve">changes for </w:t>
             </w:r>
+            <w:proofErr w:type="spellStart"/>
             <w:r>
               <w:t>eCL</w:t>
             </w:r>
+            <w:proofErr w:type="spellEnd"/>
             <w:r>
               <w:t xml:space="preserve"> </w:t>
             </w:r>
@@ -1165,7 +1201,19 @@
               <w:t xml:space="preserve"> per </w:t>
             </w:r>
             <w:r>
-              <w:t>TFS 7346 - Allow for Inactivation of completed logs.</w:t>
+              <w:t xml:space="preserve">TFS </w:t>
+            </w:r>
+            <w:r>
+              <w:t>7734</w:t>
+            </w:r>
+            <w:r>
+              <w:t xml:space="preserve"> </w:t>
+            </w:r>
+            <w:r>
+              <w:t>– SQL Server 2012 Upgrade – Admin Tool</w:t>
+            </w:r>
+            <w:r>
+              <w:t>.</w:t>
             </w:r>
           </w:p>
         </w:tc>
@@ -1280,20 +1328,6 @@
             </w:r>
             <w:r>
               <w:t>.vangent.local</w:t>
-            </w:r>
-          </w:p>
-          <w:p>
-            <w:pPr>
-              <w:pStyle w:val="SOPBodyText"/>
-            </w:pPr>
-            <w:r>
-              <w:t xml:space="preserve">PROD DB Server: </w:t>
-            </w:r>
-            <w:r>
-              <w:t xml:space="preserve"> </w:t>
-            </w:r>
-            <w:r>
-              <w:t>VDENSSDBP07\SCORP01,1436</w:t>
             </w:r>
           </w:p>
         </w:tc>
@@ -1438,11 +1472,11 @@
             <w:pPr>
               <w:pStyle w:val="ProcessHeaders"/>
             </w:pPr>
-            <w:bookmarkStart w:id="1" w:name="_Toc452963681"/>
+            <w:bookmarkStart w:id="2" w:name="_Toc452963681"/>
             <w:r>
               <w:t>Implementation Steps</w:t>
             </w:r>
-            <w:bookmarkEnd w:id="1"/>
+            <w:bookmarkEnd w:id="2"/>
           </w:p>
         </w:tc>
       </w:tr>
@@ -1499,8 +1533,13 @@
             <w:r>
               <w:t xml:space="preserve"> </w:t>
             </w:r>
-            <w:r>
-              <w:t>eCL Admin</w:t>
+            <w:proofErr w:type="spellStart"/>
+            <w:r>
+              <w:t>eCL</w:t>
+            </w:r>
+            <w:proofErr w:type="spellEnd"/>
+            <w:r>
+              <w:t xml:space="preserve"> Admin</w:t>
             </w:r>
             <w:r>
               <w:t xml:space="preserve"> </w:t>
@@ -1518,10 +1557,8 @@
               <w:t xml:space="preserve">TFS </w:t>
             </w:r>
             <w:r>
-              <w:t>7346</w:t>
-            </w:r>
-            <w:bookmarkStart w:id="2" w:name="_GoBack"/>
-            <w:bookmarkEnd w:id="2"/>
+              <w:t>7734</w:t>
+            </w:r>
             <w:r>
               <w:t>.</w:t>
             </w:r>
@@ -1630,23 +1667,33 @@
             <w:r>
               <w:t>eCoaching_V2\UI Code\</w:t>
             </w:r>
-            <w:r>
-              <w:t>eCoaching_Admin</w:t>
-            </w:r>
-            <w:r>
-              <w:t xml:space="preserve">.zip&gt; - </w:t>
-            </w:r>
+            <w:proofErr w:type="spellStart"/>
+            <w:r>
+              <w:t>Web_Admin.config</w:t>
+            </w:r>
+            <w:proofErr w:type="spellEnd"/>
+            <w:r>
+              <w:t xml:space="preserve">&gt; - </w:t>
+            </w:r>
+            <w:proofErr w:type="spellStart"/>
             <w:r>
               <w:rPr>
                 <w:b/>
               </w:rPr>
-              <w:t xml:space="preserve">Changeset </w:t>
-            </w:r>
+              <w:t>Changeset</w:t>
+            </w:r>
+            <w:proofErr w:type="spellEnd"/>
             <w:r>
               <w:rPr>
                 <w:b/>
               </w:rPr>
-              <w:t>38152</w:t>
+              <w:t xml:space="preserve"> </w:t>
+            </w:r>
+            <w:r>
+              <w:rPr>
+                <w:b/>
+              </w:rPr>
+              <w:t>38502</w:t>
             </w:r>
           </w:p>
           <w:p>
@@ -1864,7 +1911,25 @@
                 <w:sz w:val="22"/>
                 <w:szCs w:val="22"/>
               </w:rPr>
-              <w:t xml:space="preserve">restrictions to deny access to eCL Admin </w:t>
+              <w:t xml:space="preserve">restrictions to deny access to </w:t>
+            </w:r>
+            <w:proofErr w:type="spellStart"/>
+            <w:r>
+              <w:rPr>
+                <w:i/>
+                <w:sz w:val="22"/>
+                <w:szCs w:val="22"/>
+              </w:rPr>
+              <w:t>eCL</w:t>
+            </w:r>
+            <w:proofErr w:type="spellEnd"/>
+            <w:r>
+              <w:rPr>
+                <w:i/>
+                <w:sz w:val="22"/>
+                <w:szCs w:val="22"/>
+              </w:rPr>
+              <w:t xml:space="preserve"> Admin </w:t>
             </w:r>
             <w:r>
               <w:rPr>
@@ -1961,7 +2026,19 @@
               <w:pStyle w:val="SOPBodyText"/>
             </w:pPr>
             <w:r>
-              <w:t>Backup folder D:\inetpub\wwwroot\eCLAdmin;</w:t>
+              <w:t xml:space="preserve">Backup </w:t>
+            </w:r>
+            <w:r>
+              <w:t>file</w:t>
+            </w:r>
+            <w:r>
+              <w:t xml:space="preserve"> D:\inetpub\wwwroot\eCLAdmin</w:t>
+            </w:r>
+            <w:r>
+              <w:t>\web.config</w:t>
+            </w:r>
+            <w:r>
+              <w:t>;</w:t>
             </w:r>
           </w:p>
           <w:p>
@@ -1969,19 +2046,32 @@
               <w:pStyle w:val="SOPBodyText"/>
             </w:pPr>
             <w:r>
-              <w:t>Delete all files under D:\inetpub\wwwroot\ eCLAdmin except:</w:t>
-            </w:r>
-          </w:p>
-          <w:p>
-            <w:pPr>
-              <w:pStyle w:val="SOPBodyText"/>
-              <w:numPr>
-                <w:ilvl w:val="0"/>
-                <w:numId w:val="22"/>
-              </w:numPr>
-            </w:pPr>
+              <w:t xml:space="preserve">Delete </w:t>
+            </w:r>
+            <w:r>
+              <w:t xml:space="preserve">file </w:t>
+            </w:r>
+            <w:r>
+              <w:t>D:\inetpub\wwwroot\</w:t>
+            </w:r>
+            <w:r>
+              <w:t xml:space="preserve"> </w:t>
+            </w:r>
+            <w:proofErr w:type="spellStart"/>
+            <w:r>
+              <w:t>eCLAdmin</w:t>
+            </w:r>
+            <w:proofErr w:type="spellEnd"/>
+            <w:r>
+              <w:t>\</w:t>
+            </w:r>
+            <w:proofErr w:type="spellStart"/>
             <w:r>
               <w:t>web.config</w:t>
+            </w:r>
+            <w:proofErr w:type="spellEnd"/>
+            <w:r>
+              <w:t>;</w:t>
             </w:r>
           </w:p>
           <w:p>
@@ -1989,32 +2079,37 @@
               <w:pStyle w:val="SOPBodyText"/>
             </w:pPr>
             <w:r>
-              <w:t xml:space="preserve">Unzip </w:t>
-            </w:r>
-            <w:r>
-              <w:t>eCoaching_Admin</w:t>
-            </w:r>
-            <w:r>
-              <w:t>.zip</w:t>
-            </w:r>
-            <w:r>
-              <w:t xml:space="preserve"> </w:t>
-            </w:r>
-            <w:r>
-              <w:t>to folder D:\inetpub\wwwroot\</w:t>
-            </w:r>
-            <w:r>
-              <w:t xml:space="preserve"> eCLAdmin</w:t>
-            </w:r>
-            <w:r>
-              <w:t xml:space="preserve">, </w:t>
-            </w:r>
-            <w:r>
-              <w:rPr>
-                <w:b/>
-              </w:rPr>
-              <w:t>do not overwrite web.config</w:t>
-            </w:r>
+              <w:t xml:space="preserve">Copy file </w:t>
+            </w:r>
+            <w:proofErr w:type="spellStart"/>
+            <w:r>
+              <w:t>Web_Admin.config</w:t>
+            </w:r>
+            <w:proofErr w:type="spellEnd"/>
+            <w:r>
+              <w:t xml:space="preserve"> to D:\inetpub\wwwroot\eCLAdmin;</w:t>
+            </w:r>
+          </w:p>
+          <w:p>
+            <w:pPr>
+              <w:pStyle w:val="SOPBodyText"/>
+            </w:pPr>
+            <w:r>
+              <w:t xml:space="preserve">Rename </w:t>
+            </w:r>
+            <w:proofErr w:type="spellStart"/>
+            <w:r>
+              <w:t>Web_Admin.config</w:t>
+            </w:r>
+            <w:proofErr w:type="spellEnd"/>
+            <w:r>
+              <w:t xml:space="preserve"> to </w:t>
+            </w:r>
+            <w:proofErr w:type="spellStart"/>
+            <w:r>
+              <w:t>web.config</w:t>
+            </w:r>
+            <w:proofErr w:type="spellEnd"/>
             <w:r>
               <w:t>.</w:t>
             </w:r>
@@ -2695,6 +2790,8 @@
         </w:rPr>
         <w:t xml:space="preserve">to deny access to </w:t>
       </w:r>
+      <w:proofErr w:type="spellStart"/>
+      <w:proofErr w:type="gramStart"/>
       <w:r>
         <w:rPr>
           <w:b/>
@@ -2702,7 +2799,18 @@
           <w:szCs w:val="22"/>
           <w:u w:val="single"/>
         </w:rPr>
-        <w:t>eCL Admin</w:t>
+        <w:t>eCL</w:t>
+      </w:r>
+      <w:proofErr w:type="spellEnd"/>
+      <w:proofErr w:type="gramEnd"/>
+      <w:r>
+        <w:rPr>
+          <w:b/>
+          <w:sz w:val="22"/>
+          <w:szCs w:val="22"/>
+          <w:u w:val="single"/>
+        </w:rPr>
+        <w:t xml:space="preserve"> Admin</w:t>
       </w:r>
       <w:r>
         <w:rPr>
@@ -2859,12 +2967,14 @@
       <w:r>
         <w:t xml:space="preserve">, </w:t>
       </w:r>
+      <w:proofErr w:type="spellStart"/>
       <w:r>
         <w:rPr>
           <w:b/>
         </w:rPr>
         <w:t>eCLAdmin</w:t>
       </w:r>
+      <w:proofErr w:type="spellEnd"/>
       <w:r>
         <w:t>.</w:t>
       </w:r>
@@ -3777,13 +3887,23 @@
         <w:szCs w:val="18"/>
       </w:rPr>
     </w:pPr>
+    <w:proofErr w:type="spellStart"/>
     <w:r>
       <w:rPr>
         <w:b/>
         <w:sz w:val="18"/>
         <w:szCs w:val="18"/>
       </w:rPr>
-      <w:t xml:space="preserve">Vangent, Inc. - Confidential </w:t>
+      <w:t>Vangent</w:t>
+    </w:r>
+    <w:proofErr w:type="spellEnd"/>
+    <w:r>
+      <w:rPr>
+        <w:b/>
+        <w:sz w:val="18"/>
+        <w:szCs w:val="18"/>
+      </w:rPr>
+      <w:t xml:space="preserve">, Inc. - Confidential </w:t>
     </w:r>
     <w:r>
       <w:rPr>
@@ -4567,7 +4687,7 @@
         </mc:Choice>
         <mc:Fallback>
           <w:pict>
-            <v:line w14:anchorId="3CE22E13" id="Line 7" o:spid="_x0000_s1026" style="position:absolute;z-index:251656704;visibility:visible;mso-wrap-style:square;mso-width-percent:0;mso-height-percent:0;mso-wrap-distance-left:9pt;mso-wrap-distance-top:-3e-5mm;mso-wrap-distance-right:9pt;mso-wrap-distance-bottom:-3e-5mm;mso-position-horizontal:absolute;mso-position-horizontal-relative:text;mso-position-vertical:absolute;mso-position-vertical-relative:text;mso-width-percent:0;mso-height-percent:0;mso-width-relative:page;mso-height-relative:page" from="-2.25pt,12.9pt" to="465.75pt,12.9pt" o:gfxdata="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" strokecolor="#5b7d96" strokeweight="2.25pt"/>
+            <v:line w14:anchorId="0D0A04AD" id="Line 7" o:spid="_x0000_s1026" style="position:absolute;z-index:251656704;visibility:visible;mso-wrap-style:square;mso-width-percent:0;mso-height-percent:0;mso-wrap-distance-left:9pt;mso-wrap-distance-top:-3e-5mm;mso-wrap-distance-right:9pt;mso-wrap-distance-bottom:-3e-5mm;mso-position-horizontal:absolute;mso-position-horizontal-relative:text;mso-position-vertical:absolute;mso-position-vertical-relative:text;mso-width-percent:0;mso-height-percent:0;mso-width-relative:page;mso-height-relative:page" from="-2.25pt,12.9pt" to="465.75pt,12.9pt" o:gfxdata="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" strokecolor="#5b7d96" strokeweight="2.25pt"/>
           </w:pict>
         </mc:Fallback>
       </mc:AlternateContent>
@@ -9464,20 +9584,20 @@
 </file>
 
 <file path=customXml/item2.xml><?xml version="1.0" encoding="utf-8"?>
+<p:properties xmlns:p="http://schemas.microsoft.com/office/2006/metadata/properties" xmlns:xsi="http://www.w3.org/2001/XMLSchema-instance">
+  <documentManagement>
+    <_DCDateModified xmlns="http://schemas.microsoft.com/sharepoint/v3/fields" xsi:nil="true"/>
+  </documentManagement>
+</p:properties>
+</file>
+
+<file path=customXml/item3.xml><?xml version="1.0" encoding="utf-8"?>
 <?mso-contentType ?>
 <FormTemplates xmlns="http://schemas.microsoft.com/sharepoint/v3/contenttype/forms">
   <Display>DocumentLibraryForm</Display>
   <Edit>DocumentLibraryForm</Edit>
   <New>DocumentLibraryForm</New>
 </FormTemplates>
-</file>
-
-<file path=customXml/item3.xml><?xml version="1.0" encoding="utf-8"?>
-<p:properties xmlns:p="http://schemas.microsoft.com/office/2006/metadata/properties" xmlns:xsi="http://www.w3.org/2001/XMLSchema-instance">
-  <documentManagement>
-    <_DCDateModified xmlns="http://schemas.microsoft.com/sharepoint/v3/fields" xsi:nil="true"/>
-  </documentManagement>
-</p:properties>
 </file>
 
 <file path=customXml/item4.xml><?xml version="1.0" encoding="utf-8"?>
@@ -9619,18 +9739,18 @@
 </file>
 
 <file path=customXml/itemProps2.xml><?xml version="1.0" encoding="utf-8"?>
-<ds:datastoreItem xmlns:ds="http://schemas.openxmlformats.org/officeDocument/2006/customXml" ds:itemID="{6E0243D2-C2E7-4C17-98A3-48E63A4A14E3}">
+<ds:datastoreItem xmlns:ds="http://schemas.openxmlformats.org/officeDocument/2006/customXml" ds:itemID="{47853092-453F-4761-BB4F-9437077E6946}">
   <ds:schemaRefs>
-    <ds:schemaRef ds:uri="http://schemas.microsoft.com/sharepoint/v3/contenttype/forms"/>
+    <ds:schemaRef ds:uri="http://schemas.microsoft.com/office/2006/metadata/properties"/>
+    <ds:schemaRef ds:uri="http://schemas.microsoft.com/sharepoint/v3/fields"/>
   </ds:schemaRefs>
 </ds:datastoreItem>
 </file>
 
 <file path=customXml/itemProps3.xml><?xml version="1.0" encoding="utf-8"?>
-<ds:datastoreItem xmlns:ds="http://schemas.openxmlformats.org/officeDocument/2006/customXml" ds:itemID="{47853092-453F-4761-BB4F-9437077E6946}">
+<ds:datastoreItem xmlns:ds="http://schemas.openxmlformats.org/officeDocument/2006/customXml" ds:itemID="{6E0243D2-C2E7-4C17-98A3-48E63A4A14E3}">
   <ds:schemaRefs>
-    <ds:schemaRef ds:uri="http://schemas.microsoft.com/office/2006/metadata/properties"/>
-    <ds:schemaRef ds:uri="http://schemas.microsoft.com/sharepoint/v3/fields"/>
+    <ds:schemaRef ds:uri="http://schemas.microsoft.com/sharepoint/v3/contenttype/forms"/>
   </ds:schemaRefs>
 </ds:datastoreItem>
 </file>
@@ -9654,7 +9774,7 @@
 </file>
 
 <file path=customXml/itemProps5.xml><?xml version="1.0" encoding="utf-8"?>
-<ds:datastoreItem xmlns:ds="http://schemas.openxmlformats.org/officeDocument/2006/customXml" ds:itemID="{A7E6B4E0-85D5-496A-A398-620DA6DD0F43}">
+<ds:datastoreItem xmlns:ds="http://schemas.openxmlformats.org/officeDocument/2006/customXml" ds:itemID="{E326BDC3-9C8F-4BEE-BACC-2645F4617B55}">
   <ds:schemaRefs>
     <ds:schemaRef ds:uri="http://schemas.openxmlformats.org/officeDocument/2006/bibliography"/>
   </ds:schemaRefs>

</xml_diff>